<commit_message>
updated 5 scenario-11 testcase
</commit_message>
<xml_diff>
--- a/OrangeHRM_FRS-Sample.docx
+++ b/OrangeHRM_FRS-Sample.docx
@@ -1,14 +1,12 @@
 
 <file path=word/document.xml><?xml version="1.0" encoding="utf-8"?>
-<w:document xmlns:wpc="http://schemas.microsoft.com/office/word/2010/wordprocessingCanvas" xmlns:mc="http://schemas.openxmlformats.org/markup-compatibility/2006" xmlns:o="urn:schemas-microsoft-com:office:office" xmlns:r="http://schemas.openxmlformats.org/officeDocument/2006/relationships" xmlns:m="http://schemas.openxmlformats.org/officeDocument/2006/math" xmlns:v="urn:schemas-microsoft-com:vml" xmlns:wp14="http://schemas.microsoft.com/office/word/2010/wordprocessingDrawing" xmlns:wp="http://schemas.openxmlformats.org/drawingml/2006/wordprocessingDrawing" xmlns:w10="urn:schemas-microsoft-com:office:word" xmlns:w="http://schemas.openxmlformats.org/wordprocessingml/2006/main" xmlns:w14="http://schemas.microsoft.com/office/word/2010/wordml" xmlns:wpg="http://schemas.microsoft.com/office/word/2010/wordprocessingGroup" xmlns:wpi="http://schemas.microsoft.com/office/word/2010/wordprocessingInk" xmlns:wne="http://schemas.microsoft.com/office/word/2006/wordml" xmlns:wps="http://schemas.microsoft.com/office/word/2010/wordprocessingShape" mc:Ignorable="w14 wp14">
+<w:document xmlns:wpc="http://schemas.microsoft.com/office/word/2010/wordprocessingCanvas" xmlns:mc="http://schemas.openxmlformats.org/markup-compatibility/2006" xmlns:o="urn:schemas-microsoft-com:office:office" xmlns:r="http://schemas.openxmlformats.org/officeDocument/2006/relationships" xmlns:m="http://schemas.openxmlformats.org/officeDocument/2006/math" xmlns:v="urn:schemas-microsoft-com:vml" xmlns:wp14="http://schemas.microsoft.com/office/word/2010/wordprocessingDrawing" xmlns:wp="http://schemas.openxmlformats.org/drawingml/2006/wordprocessingDrawing" xmlns:w10="urn:schemas-microsoft-com:office:word" xmlns:w="http://schemas.openxmlformats.org/wordprocessingml/2006/main" xmlns:w14="http://schemas.microsoft.com/office/word/2010/wordml" xmlns:w15="http://schemas.microsoft.com/office/word/2012/wordml" xmlns:wpg="http://schemas.microsoft.com/office/word/2010/wordprocessingGroup" xmlns:wpi="http://schemas.microsoft.com/office/word/2010/wordprocessingInk" xmlns:wne="http://schemas.microsoft.com/office/word/2006/wordml" xmlns:wps="http://schemas.microsoft.com/office/word/2010/wordprocessingShape" mc:Ignorable="w14 w15 wp14">
   <w:body>
     <w:p/>
     <w:p/>
     <w:p/>
-    <w:p>
-      <w:bookmarkStart w:id="0" w:name="_GoBack"/>
-    </w:p>
-    <w:bookmarkEnd w:id="0"/>
+    <w:p/>
+    <w:p/>
     <w:p/>
     <w:sdt>
       <w:sdtPr>
@@ -89,6 +87,15 @@
                         <w:szCs w:val="80"/>
                       </w:rPr>
                       <w:t>OrangeHRM</w:t>
+                    </w:r>
+                    <w:r>
+                      <w:rPr>
+                        <w:rFonts w:asciiTheme="majorHAnsi" w:eastAsiaTheme="majorEastAsia" w:hAnsiTheme="majorHAnsi" w:cstheme="majorBidi"/>
+                        <w:color w:val="FF0000"/>
+                        <w:sz w:val="72"/>
+                        <w:szCs w:val="80"/>
+                      </w:rPr>
+                      <w:t xml:space="preserve"> </w:t>
                     </w:r>
                     <w:r>
                       <w:rPr>
@@ -279,7 +286,7 @@
                   </w:rPr>
                   <w:t xml:space="preserve"> </w:t>
                 </w:r>
-                <w:hyperlink r:id="rId8" w:history="1">
+                <w:hyperlink r:id="rId7" w:history="1">
                   <w:r>
                     <w:rPr>
                       <w:rStyle w:val="Hyperlink"/>
@@ -355,7 +362,6 @@
                         <w:color w:val="FF0000"/>
                       </w:rPr>
                     </w:pPr>
-                    <w:proofErr w:type="gramStart"/>
                     <w:r>
                       <w:rPr>
                         <w:b/>
@@ -378,16 +384,7 @@
                         <w:color w:val="FF0000"/>
                         <w:sz w:val="24"/>
                       </w:rPr>
-                      <w:t xml:space="preserve"> Please read this document and use</w:t>
-                    </w:r>
-                    <w:proofErr w:type="gramEnd"/>
-                    <w:r>
-                      <w:rPr>
-                        <w:b/>
-                        <w:color w:val="FF0000"/>
-                        <w:sz w:val="24"/>
-                      </w:rPr>
-                      <w:t xml:space="preserve"> it as a reference for our live software testing project.</w:t>
+                      <w:t xml:space="preserve"> Please read this document and use it as a reference for our live software testing project.</w:t>
                     </w:r>
                   </w:p>
                 </w:tc>
@@ -2013,7 +2010,7 @@
         </w:numPr>
         <w:ind w:left="360"/>
       </w:pPr>
-      <w:bookmarkStart w:id="1" w:name="_Toc412898385"/>
+      <w:bookmarkStart w:id="0" w:name="_Toc412898385"/>
       <w:r>
         <w:lastRenderedPageBreak/>
         <w:t>Pu</w:t>
@@ -2021,7 +2018,7 @@
       <w:r>
         <w:t>rpose of the document:</w:t>
       </w:r>
-      <w:bookmarkEnd w:id="1"/>
+      <w:bookmarkEnd w:id="0"/>
     </w:p>
     <w:p>
       <w:pPr>
@@ -2233,25 +2230,25 @@
           <w:szCs w:val="20"/>
         </w:rPr>
       </w:pPr>
-      <w:bookmarkStart w:id="2" w:name="_Toc412898386"/>
+      <w:bookmarkStart w:id="1" w:name="_Toc412898386"/>
       <w:r>
         <w:t>Project Overview:</w:t>
       </w:r>
-      <w:bookmarkEnd w:id="2"/>
+      <w:bookmarkEnd w:id="1"/>
     </w:p>
     <w:p>
       <w:pPr>
         <w:pStyle w:val="Heading2"/>
         <w:ind w:left="360"/>
       </w:pPr>
-      <w:bookmarkStart w:id="3" w:name="_Toc412898387"/>
+      <w:bookmarkStart w:id="2" w:name="_Toc412898387"/>
       <w:r>
         <w:t xml:space="preserve">2.1 </w:t>
       </w:r>
       <w:r>
         <w:t>Audience:</w:t>
       </w:r>
-      <w:bookmarkEnd w:id="3"/>
+      <w:bookmarkEnd w:id="2"/>
       <w:r>
         <w:t xml:space="preserve"> </w:t>
       </w:r>
@@ -2309,7 +2306,6 @@
           <w:szCs w:val="20"/>
         </w:rPr>
       </w:pPr>
-      <w:proofErr w:type="gramStart"/>
       <w:r>
         <w:rPr>
           <w:rFonts w:ascii="Arial" w:hAnsi="Arial" w:cs="Arial"/>
@@ -2317,9 +2313,8 @@
           <w:sz w:val="20"/>
           <w:szCs w:val="20"/>
         </w:rPr>
-        <w:t>document</w:t>
-      </w:r>
-      <w:proofErr w:type="gramEnd"/>
+        <w:t xml:space="preserve">document is specially designed for non-specialists; specialists may find the document a useful point of reference. By reading this guide, you will learn how to use OrangeHRM through the elements of the graphical user interface and what's behind some of the advanced features that are not always obvious at first sight. It will hopefully guide you around some common problems that frequently appear for users of OrangeHRM. </w:t>
+      </w:r>
       <w:r>
         <w:rPr>
           <w:rFonts w:ascii="Arial" w:hAnsi="Arial" w:cs="Arial"/>
@@ -2327,15 +2322,6 @@
           <w:sz w:val="20"/>
           <w:szCs w:val="20"/>
         </w:rPr>
-        <w:t xml:space="preserve"> is specially designed for non-specialists; specialists may find the document a useful point of reference. By reading this guide, you will learn how to use OrangeHRM through the elements of the graphical user interface and what's behind some of the advanced features that are not always obvious at first sight. It will hopefully guide you around some common problems that frequently appear for users of OrangeHRM. </w:t>
-      </w:r>
-      <w:r>
-        <w:rPr>
-          <w:rFonts w:ascii="Arial" w:hAnsi="Arial" w:cs="Arial"/>
-          <w:color w:val="000000"/>
-          <w:sz w:val="20"/>
-          <w:szCs w:val="20"/>
-        </w:rPr>
         <w:cr/>
       </w:r>
     </w:p>
@@ -2344,14 +2330,14 @@
         <w:pStyle w:val="Heading2"/>
         <w:ind w:left="360"/>
       </w:pPr>
-      <w:bookmarkStart w:id="4" w:name="_Toc412898388"/>
+      <w:bookmarkStart w:id="3" w:name="_Toc412898388"/>
       <w:r>
         <w:t xml:space="preserve">2.2 </w:t>
       </w:r>
       <w:r>
         <w:t>Hardware and Hosting:</w:t>
       </w:r>
-      <w:bookmarkEnd w:id="4"/>
+      <w:bookmarkEnd w:id="3"/>
     </w:p>
     <w:p>
       <w:pPr>
@@ -2382,7 +2368,6 @@
           <w:szCs w:val="20"/>
         </w:rPr>
       </w:pPr>
-      <w:proofErr w:type="spellStart"/>
       <w:r>
         <w:rPr>
           <w:rFonts w:ascii="Arial" w:hAnsi="Arial" w:cs="Arial"/>
@@ -2399,17 +2384,7 @@
           <w:sz w:val="20"/>
           <w:szCs w:val="20"/>
         </w:rPr>
-        <w:t>’s</w:t>
-      </w:r>
-      <w:proofErr w:type="spellEnd"/>
-      <w:r>
-        <w:rPr>
-          <w:rFonts w:ascii="Arial" w:hAnsi="Arial" w:cs="Arial"/>
-          <w:color w:val="000000"/>
-          <w:sz w:val="20"/>
-          <w:szCs w:val="20"/>
-        </w:rPr>
-        <w:t xml:space="preserve"> servers will be hosted at X company’s site.</w:t>
+        <w:t>’s servers will be hosted at X company’s site.</w:t>
       </w:r>
     </w:p>
     <w:p>
@@ -2460,27 +2435,7 @@
           <w:sz w:val="20"/>
           <w:szCs w:val="20"/>
         </w:rPr>
-        <w:t>language</w:t>
-      </w:r>
-      <w:proofErr w:type="gramStart"/>
-      <w:r>
-        <w:rPr>
-          <w:rFonts w:ascii="Arial" w:hAnsi="Arial" w:cs="Arial"/>
-          <w:color w:val="000000"/>
-          <w:sz w:val="20"/>
-          <w:szCs w:val="20"/>
-        </w:rPr>
-        <w:t>)code</w:t>
-      </w:r>
-      <w:proofErr w:type="gramEnd"/>
-      <w:r>
-        <w:rPr>
-          <w:rFonts w:ascii="Arial" w:hAnsi="Arial" w:cs="Arial"/>
-          <w:color w:val="000000"/>
-          <w:sz w:val="20"/>
-          <w:szCs w:val="20"/>
-        </w:rPr>
-        <w:t>, and the other to host the (database name)database.</w:t>
+        <w:t>language)code, and the other to host the (database name)database.</w:t>
       </w:r>
     </w:p>
     <w:p>
@@ -2506,11 +2461,11 @@
         </w:numPr>
         <w:ind w:left="360"/>
       </w:pPr>
-      <w:bookmarkStart w:id="5" w:name="_Toc412898389"/>
+      <w:bookmarkStart w:id="4" w:name="_Toc412898389"/>
       <w:r>
         <w:t>Information Architecture</w:t>
       </w:r>
-      <w:bookmarkEnd w:id="5"/>
+      <w:bookmarkEnd w:id="4"/>
       <w:r>
         <w:t xml:space="preserve"> </w:t>
       </w:r>
@@ -2545,7 +2500,7 @@
                     </pic:cNvPicPr>
                   </pic:nvPicPr>
                   <pic:blipFill>
-                    <a:blip r:embed="rId9" cstate="print"/>
+                    <a:blip r:embed="rId8" cstate="print"/>
                     <a:srcRect/>
                     <a:stretch>
                       <a:fillRect/>
@@ -2578,37 +2533,37 @@
       <w:pPr>
         <w:pStyle w:val="Heading2"/>
       </w:pPr>
-      <w:bookmarkStart w:id="6" w:name="_Toc412898390"/>
+      <w:bookmarkStart w:id="5" w:name="_Toc412898390"/>
       <w:r>
         <w:t>3.1 My info Module</w:t>
       </w:r>
+      <w:bookmarkEnd w:id="5"/>
+      <w:r>
+        <w:t xml:space="preserve"> </w:t>
+      </w:r>
+    </w:p>
+    <w:p>
+      <w:r>
+        <w:t>My Info Module is a powerful tool providing employees of the company with the ability to view relevant information such as personal information and updating personal information with an internet enabled PC without having to involve the HR department.</w:t>
+      </w:r>
+    </w:p>
+    <w:p>
+      <w:r>
+        <w:t>The functionality of this module spans through the entire system, making information available anywhere, anytime. All information is subject to company’s defined security policy, where he/she can only view the information he/she is authorized to. An ESS-User can only edit certain fields in the ESS Module, maintaining the security and confidentiality of employee information</w:t>
+      </w:r>
+    </w:p>
+    <w:p>
+      <w:pPr>
+        <w:pStyle w:val="Heading3"/>
+      </w:pPr>
+      <w:bookmarkStart w:id="6" w:name="_Toc412898391"/>
+      <w:r>
+        <w:t xml:space="preserve">3.1.1 </w:t>
+      </w:r>
+      <w:r>
+        <w:t>My Info Module</w:t>
+      </w:r>
       <w:bookmarkEnd w:id="6"/>
-      <w:r>
-        <w:t xml:space="preserve"> </w:t>
-      </w:r>
-    </w:p>
-    <w:p>
-      <w:r>
-        <w:t>My Info Module is a powerful tool providing employees of the company with the ability to view relevant information such as personal information and updating personal information with an internet enabled PC without having to involve the HR department.</w:t>
-      </w:r>
-    </w:p>
-    <w:p>
-      <w:r>
-        <w:t>The functionality of this module spans through the entire system, making information available anywhere, anytime. All information is subject to company’s defined security policy, where he/she can only view the information he/she is authorized to. An ESS-User can only edit certain fields in the ESS Module, maintaining the security and confidentiality of employee information</w:t>
-      </w:r>
-    </w:p>
-    <w:p>
-      <w:pPr>
-        <w:pStyle w:val="Heading3"/>
-      </w:pPr>
-      <w:bookmarkStart w:id="7" w:name="_Toc412898391"/>
-      <w:r>
-        <w:t xml:space="preserve">3.1.1 </w:t>
-      </w:r>
-      <w:r>
-        <w:t>My Info Module</w:t>
-      </w:r>
-      <w:bookmarkEnd w:id="7"/>
     </w:p>
     <w:p>
       <w:r>
@@ -2654,7 +2609,7 @@
                     </pic:cNvPicPr>
                   </pic:nvPicPr>
                   <pic:blipFill>
-                    <a:blip r:embed="rId10" cstate="print"/>
+                    <a:blip r:embed="rId9" cstate="print"/>
                     <a:srcRect/>
                     <a:stretch>
                       <a:fillRect/>
@@ -2874,11 +2829,11 @@
       <w:pPr>
         <w:pStyle w:val="Heading3"/>
       </w:pPr>
-      <w:bookmarkStart w:id="8" w:name="_Toc412898392"/>
+      <w:bookmarkStart w:id="7" w:name="_Toc412898392"/>
       <w:r>
         <w:t>3.1.2 Photograph</w:t>
       </w:r>
-      <w:bookmarkEnd w:id="8"/>
+      <w:bookmarkEnd w:id="7"/>
     </w:p>
     <w:p>
       <w:r>
@@ -2907,7 +2862,7 @@
                     </pic:cNvPicPr>
                   </pic:nvPicPr>
                   <pic:blipFill>
-                    <a:blip r:embed="rId11" cstate="print"/>
+                    <a:blip r:embed="rId10" cstate="print"/>
                     <a:srcRect/>
                     <a:stretch>
                       <a:fillRect/>
@@ -2942,29 +2897,21 @@
     <w:p>
       <w:r>
         <w:lastRenderedPageBreak/>
-        <w:t xml:space="preserve">*Note: You may only upload a maximum size of 1 Megabyte in jpg, </w:t>
-      </w:r>
-      <w:proofErr w:type="spellStart"/>
-      <w:r>
-        <w:t>png</w:t>
-      </w:r>
-      <w:proofErr w:type="spellEnd"/>
-      <w:r>
-        <w:t>, gif format.</w:t>
+        <w:t>*Note: You may only upload a maximum size of 1 Megabyte in jpg, png, gif format.</w:t>
       </w:r>
     </w:p>
     <w:p>
       <w:pPr>
         <w:pStyle w:val="Heading3"/>
       </w:pPr>
-      <w:bookmarkStart w:id="9" w:name="_Toc412898393"/>
+      <w:bookmarkStart w:id="8" w:name="_Toc412898393"/>
       <w:r>
         <w:t>3</w:t>
       </w:r>
       <w:r>
         <w:t>.1.3 Contact Details</w:t>
       </w:r>
-      <w:bookmarkEnd w:id="9"/>
+      <w:bookmarkEnd w:id="8"/>
     </w:p>
     <w:p>
       <w:r>
@@ -2995,7 +2942,7 @@
                     </pic:cNvPicPr>
                   </pic:nvPicPr>
                   <pic:blipFill>
-                    <a:blip r:embed="rId12" cstate="print"/>
+                    <a:blip r:embed="rId11" cstate="print"/>
                     <a:srcRect/>
                     <a:stretch>
                       <a:fillRect/>
@@ -3099,7 +3046,7 @@
       <w:pPr>
         <w:pStyle w:val="Heading3"/>
       </w:pPr>
-      <w:bookmarkStart w:id="10" w:name="_Toc412898394"/>
+      <w:bookmarkStart w:id="9" w:name="_Toc412898394"/>
       <w:r>
         <w:t>3.1.4</w:t>
       </w:r>
@@ -3109,7 +3056,7 @@
       <w:r>
         <w:t>Emergency Contact</w:t>
       </w:r>
-      <w:bookmarkEnd w:id="10"/>
+      <w:bookmarkEnd w:id="9"/>
     </w:p>
     <w:p>
       <w:r>
@@ -3138,7 +3085,7 @@
                     </pic:cNvPicPr>
                   </pic:nvPicPr>
                   <pic:blipFill>
-                    <a:blip r:embed="rId13" cstate="print"/>
+                    <a:blip r:embed="rId12" cstate="print"/>
                     <a:srcRect/>
                     <a:stretch>
                       <a:fillRect/>
@@ -3167,15 +3114,7 @@
         </w:drawing>
       </w:r>
       <w:r>
-        <w:t xml:space="preserve">Enter the “Name” of the person you wish the company to contact in case of emergency, </w:t>
-      </w:r>
-      <w:proofErr w:type="gramStart"/>
-      <w:r>
-        <w:t>your</w:t>
-      </w:r>
-      <w:proofErr w:type="gramEnd"/>
-      <w:r>
-        <w:t xml:space="preserve"> “Relationship” with the contact person provided and a “Home Telephone” or “Mobile Number” the company can reach him/her.</w:t>
+        <w:t>Enter the “Name” of the person you wish the company to contact in case of emergency, your “Relationship” with the contact person provided and a “Home Telephone” or “Mobile Number” the company can reach him/her.</w:t>
       </w:r>
     </w:p>
     <w:p>
@@ -3206,7 +3145,7 @@
                     </pic:cNvPicPr>
                   </pic:nvPicPr>
                   <pic:blipFill>
-                    <a:blip r:embed="rId14" cstate="print"/>
+                    <a:blip r:embed="rId13" cstate="print"/>
                     <a:srcRect/>
                     <a:stretch>
                       <a:fillRect/>
@@ -3255,7 +3194,7 @@
       <w:pPr>
         <w:pStyle w:val="Heading3"/>
       </w:pPr>
-      <w:bookmarkStart w:id="11" w:name="_Toc412898395"/>
+      <w:bookmarkStart w:id="10" w:name="_Toc412898395"/>
       <w:r>
         <w:t>3.1.5</w:t>
       </w:r>
@@ -3265,7 +3204,7 @@
       <w:r>
         <w:t>Dependants</w:t>
       </w:r>
-      <w:bookmarkEnd w:id="11"/>
+      <w:bookmarkEnd w:id="10"/>
     </w:p>
     <w:p>
       <w:r>
@@ -3294,7 +3233,7 @@
                     </pic:cNvPicPr>
                   </pic:nvPicPr>
                   <pic:blipFill>
-                    <a:blip r:embed="rId15" cstate="print"/>
+                    <a:blip r:embed="rId14" cstate="print"/>
                     <a:srcRect/>
                     <a:stretch>
                       <a:fillRect/>
@@ -3361,7 +3300,7 @@
                     </pic:cNvPicPr>
                   </pic:nvPicPr>
                   <pic:blipFill>
-                    <a:blip r:embed="rId16" cstate="print"/>
+                    <a:blip r:embed="rId15" cstate="print"/>
                     <a:srcRect/>
                     <a:stretch>
                       <a:fillRect/>
@@ -3487,7 +3426,7 @@
       <w:pPr>
         <w:pStyle w:val="Heading3"/>
       </w:pPr>
-      <w:bookmarkStart w:id="12" w:name="_Toc412898396"/>
+      <w:bookmarkStart w:id="11" w:name="_Toc412898396"/>
       <w:r>
         <w:t>3.1.6</w:t>
       </w:r>
@@ -3497,7 +3436,7 @@
       <w:r>
         <w:t>Immigration</w:t>
       </w:r>
-      <w:bookmarkEnd w:id="12"/>
+      <w:bookmarkEnd w:id="11"/>
     </w:p>
     <w:p/>
     <w:p>
@@ -3528,7 +3467,7 @@
                     </pic:cNvPicPr>
                   </pic:nvPicPr>
                   <pic:blipFill>
-                    <a:blip r:embed="rId17" cstate="print"/>
+                    <a:blip r:embed="rId16" cstate="print"/>
                     <a:srcRect/>
                     <a:stretch>
                       <a:fillRect/>
@@ -3590,7 +3529,7 @@
                     </pic:cNvPicPr>
                   </pic:nvPicPr>
                   <pic:blipFill>
-                    <a:blip r:embed="rId18" cstate="print"/>
+                    <a:blip r:embed="rId17" cstate="print"/>
                     <a:srcRect/>
                     <a:stretch>
                       <a:fillRect/>
@@ -3638,11 +3577,11 @@
       <w:pPr>
         <w:pStyle w:val="Heading3"/>
       </w:pPr>
-      <w:bookmarkStart w:id="13" w:name="_Toc412898397"/>
+      <w:bookmarkStart w:id="12" w:name="_Toc412898397"/>
       <w:r>
         <w:t>3.1.7 Job</w:t>
       </w:r>
-      <w:bookmarkEnd w:id="13"/>
+      <w:bookmarkEnd w:id="12"/>
     </w:p>
     <w:p>
       <w:r>
@@ -3724,7 +3663,7 @@
                     </pic:cNvPicPr>
                   </pic:nvPicPr>
                   <pic:blipFill>
-                    <a:blip r:embed="rId19" cstate="print"/>
+                    <a:blip r:embed="rId18" cstate="print"/>
                     <a:srcRect/>
                     <a:stretch>
                       <a:fillRect/>
@@ -3757,11 +3696,11 @@
       <w:pPr>
         <w:pStyle w:val="Heading3"/>
       </w:pPr>
-      <w:bookmarkStart w:id="14" w:name="_Toc412898398"/>
+      <w:bookmarkStart w:id="13" w:name="_Toc412898398"/>
       <w:r>
         <w:t>3.1.8 Salary</w:t>
       </w:r>
-      <w:bookmarkEnd w:id="14"/>
+      <w:bookmarkEnd w:id="13"/>
     </w:p>
     <w:p>
       <w:pPr>
@@ -3970,7 +3909,7 @@
                     </pic:cNvPicPr>
                   </pic:nvPicPr>
                   <pic:blipFill>
-                    <a:blip r:embed="rId20" cstate="print"/>
+                    <a:blip r:embed="rId19" cstate="print"/>
                     <a:srcRect/>
                     <a:stretch>
                       <a:fillRect/>
@@ -4014,11 +3953,11 @@
       <w:pPr>
         <w:pStyle w:val="Heading3"/>
       </w:pPr>
-      <w:bookmarkStart w:id="15" w:name="_Toc412898399"/>
+      <w:bookmarkStart w:id="14" w:name="_Toc412898399"/>
       <w:r>
         <w:t>3.1.9 Report To</w:t>
       </w:r>
-      <w:bookmarkEnd w:id="15"/>
+      <w:bookmarkEnd w:id="14"/>
     </w:p>
     <w:p>
       <w:r>
@@ -4069,7 +4008,7 @@
                     </pic:cNvPicPr>
                   </pic:nvPicPr>
                   <pic:blipFill>
-                    <a:blip r:embed="rId21" cstate="print"/>
+                    <a:blip r:embed="rId20" cstate="print"/>
                     <a:srcRect/>
                     <a:stretch>
                       <a:fillRect/>
@@ -4102,11 +4041,11 @@
       <w:pPr>
         <w:pStyle w:val="Heading3"/>
       </w:pPr>
-      <w:bookmarkStart w:id="16" w:name="_Toc412898400"/>
+      <w:bookmarkStart w:id="15" w:name="_Toc412898400"/>
       <w:r>
         <w:t>3.1.10 Qualifications</w:t>
       </w:r>
-      <w:bookmarkEnd w:id="16"/>
+      <w:bookmarkEnd w:id="15"/>
     </w:p>
     <w:p>
       <w:r>
@@ -4143,7 +4082,7 @@
                     </pic:cNvPicPr>
                   </pic:nvPicPr>
                   <pic:blipFill>
-                    <a:blip r:embed="rId22" cstate="print"/>
+                    <a:blip r:embed="rId21" cstate="print"/>
                     <a:srcRect/>
                     <a:stretch>
                       <a:fillRect/>
@@ -4201,7 +4140,7 @@
                     </pic:cNvPicPr>
                   </pic:nvPicPr>
                   <pic:blipFill>
-                    <a:blip r:embed="rId23" cstate="print"/>
+                    <a:blip r:embed="rId22" cstate="print"/>
                     <a:srcRect/>
                     <a:stretch>
                       <a:fillRect/>
@@ -4275,7 +4214,7 @@
                     </pic:cNvPicPr>
                   </pic:nvPicPr>
                   <pic:blipFill>
-                    <a:blip r:embed="rId24" cstate="print"/>
+                    <a:blip r:embed="rId23" cstate="print"/>
                     <a:srcRect/>
                     <a:stretch>
                       <a:fillRect/>
@@ -4331,7 +4270,7 @@
                     </pic:cNvPicPr>
                   </pic:nvPicPr>
                   <pic:blipFill>
-                    <a:blip r:embed="rId25" cstate="print"/>
+                    <a:blip r:embed="rId24" cstate="print"/>
                     <a:srcRect/>
                     <a:stretch>
                       <a:fillRect/>
@@ -4405,7 +4344,7 @@
                     </pic:cNvPicPr>
                   </pic:nvPicPr>
                   <pic:blipFill>
-                    <a:blip r:embed="rId26" cstate="print"/>
+                    <a:blip r:embed="rId25" cstate="print"/>
                     <a:srcRect/>
                     <a:stretch>
                       <a:fillRect/>
@@ -4463,7 +4402,7 @@
                     </pic:cNvPicPr>
                   </pic:nvPicPr>
                   <pic:blipFill>
-                    <a:blip r:embed="rId27" cstate="print"/>
+                    <a:blip r:embed="rId26" cstate="print"/>
                     <a:srcRect/>
                     <a:stretch>
                       <a:fillRect/>
@@ -4537,7 +4476,7 @@
                     </pic:cNvPicPr>
                   </pic:nvPicPr>
                   <pic:blipFill>
-                    <a:blip r:embed="rId28" cstate="print"/>
+                    <a:blip r:embed="rId27" cstate="print"/>
                     <a:srcRect/>
                     <a:stretch>
                       <a:fillRect/>
@@ -4593,7 +4532,7 @@
                     </pic:cNvPicPr>
                   </pic:nvPicPr>
                   <pic:blipFill>
-                    <a:blip r:embed="rId29" cstate="print"/>
+                    <a:blip r:embed="rId28" cstate="print"/>
                     <a:srcRect/>
                     <a:stretch>
                       <a:fillRect/>
@@ -4670,7 +4609,7 @@
                     </pic:cNvPicPr>
                   </pic:nvPicPr>
                   <pic:blipFill>
-                    <a:blip r:embed="rId30" cstate="print"/>
+                    <a:blip r:embed="rId29" cstate="print"/>
                     <a:srcRect/>
                     <a:stretch>
                       <a:fillRect/>
@@ -4728,7 +4667,7 @@
                     </pic:cNvPicPr>
                   </pic:nvPicPr>
                   <pic:blipFill>
-                    <a:blip r:embed="rId31" cstate="print"/>
+                    <a:blip r:embed="rId30" cstate="print"/>
                     <a:srcRect/>
                     <a:stretch>
                       <a:fillRect/>
@@ -4832,7 +4771,7 @@
                     </pic:cNvPicPr>
                   </pic:nvPicPr>
                   <pic:blipFill>
-                    <a:blip r:embed="rId32" cstate="print"/>
+                    <a:blip r:embed="rId31" cstate="print"/>
                     <a:srcRect/>
                     <a:stretch>
                       <a:fillRect/>
@@ -4890,7 +4829,7 @@
                     </pic:cNvPicPr>
                   </pic:nvPicPr>
                   <pic:blipFill>
-                    <a:blip r:embed="rId33" cstate="print"/>
+                    <a:blip r:embed="rId32" cstate="print"/>
                     <a:srcRect/>
                     <a:stretch>
                       <a:fillRect/>
@@ -4933,11 +4872,11 @@
       <w:pPr>
         <w:pStyle w:val="Heading3"/>
       </w:pPr>
-      <w:bookmarkStart w:id="17" w:name="_Toc412898401"/>
+      <w:bookmarkStart w:id="16" w:name="_Toc412898401"/>
       <w:r>
         <w:t>3.1.11 Membership</w:t>
       </w:r>
-      <w:bookmarkEnd w:id="17"/>
+      <w:bookmarkEnd w:id="16"/>
     </w:p>
     <w:p>
       <w:r>
@@ -4969,7 +4908,7 @@
                     </pic:cNvPicPr>
                   </pic:nvPicPr>
                   <pic:blipFill>
-                    <a:blip r:embed="rId34" cstate="print"/>
+                    <a:blip r:embed="rId33" cstate="print"/>
                     <a:srcRect/>
                     <a:stretch>
                       <a:fillRect/>
@@ -5025,7 +4964,7 @@
                     </pic:cNvPicPr>
                   </pic:nvPicPr>
                   <pic:blipFill>
-                    <a:blip r:embed="rId35" cstate="print"/>
+                    <a:blip r:embed="rId34" cstate="print"/>
                     <a:srcRect/>
                     <a:stretch>
                       <a:fillRect/>
@@ -5083,12 +5022,12 @@
         </w:numPr>
         <w:ind w:left="360"/>
       </w:pPr>
-      <w:bookmarkStart w:id="18" w:name="_Toc412898402"/>
+      <w:bookmarkStart w:id="17" w:name="_Toc412898402"/>
       <w:r>
         <w:lastRenderedPageBreak/>
         <w:t>Sign-Off Document</w:t>
       </w:r>
-      <w:bookmarkEnd w:id="18"/>
+      <w:bookmarkEnd w:id="17"/>
     </w:p>
     <w:p>
       <w:pPr>
@@ -5263,7 +5202,7 @@
         </w:rPr>
         <w:t xml:space="preserve"> </w:t>
       </w:r>
-      <w:hyperlink r:id="rId36" w:history="1">
+      <w:hyperlink r:id="rId35" w:history="1">
         <w:r>
           <w:rPr>
             <w:rStyle w:val="Hyperlink"/>
@@ -5288,7 +5227,7 @@
 </file>
 
 <file path=word/numbering.xml><?xml version="1.0" encoding="utf-8"?>
-<w:numbering xmlns:wpc="http://schemas.microsoft.com/office/word/2010/wordprocessingCanvas" xmlns:mc="http://schemas.openxmlformats.org/markup-compatibility/2006" xmlns:o="urn:schemas-microsoft-com:office:office" xmlns:r="http://schemas.openxmlformats.org/officeDocument/2006/relationships" xmlns:m="http://schemas.openxmlformats.org/officeDocument/2006/math" xmlns:v="urn:schemas-microsoft-com:vml" xmlns:wp14="http://schemas.microsoft.com/office/word/2010/wordprocessingDrawing" xmlns:wp="http://schemas.openxmlformats.org/drawingml/2006/wordprocessingDrawing" xmlns:w10="urn:schemas-microsoft-com:office:word" xmlns:w="http://schemas.openxmlformats.org/wordprocessingml/2006/main" xmlns:w14="http://schemas.microsoft.com/office/word/2010/wordml" xmlns:wpg="http://schemas.microsoft.com/office/word/2010/wordprocessingGroup" xmlns:wpi="http://schemas.microsoft.com/office/word/2010/wordprocessingInk" xmlns:wne="http://schemas.microsoft.com/office/word/2006/wordml" xmlns:wps="http://schemas.microsoft.com/office/word/2010/wordprocessingShape" mc:Ignorable="w14 wp14">
+<w:numbering xmlns:wpc="http://schemas.microsoft.com/office/word/2010/wordprocessingCanvas" xmlns:mc="http://schemas.openxmlformats.org/markup-compatibility/2006" xmlns:o="urn:schemas-microsoft-com:office:office" xmlns:r="http://schemas.openxmlformats.org/officeDocument/2006/relationships" xmlns:m="http://schemas.openxmlformats.org/officeDocument/2006/math" xmlns:v="urn:schemas-microsoft-com:vml" xmlns:wp14="http://schemas.microsoft.com/office/word/2010/wordprocessingDrawing" xmlns:wp="http://schemas.openxmlformats.org/drawingml/2006/wordprocessingDrawing" xmlns:w10="urn:schemas-microsoft-com:office:word" xmlns:w="http://schemas.openxmlformats.org/wordprocessingml/2006/main" xmlns:w14="http://schemas.microsoft.com/office/word/2010/wordml" xmlns:w15="http://schemas.microsoft.com/office/word/2012/wordml" xmlns:wpg="http://schemas.microsoft.com/office/word/2010/wordprocessingGroup" xmlns:wpi="http://schemas.microsoft.com/office/word/2010/wordprocessingInk" xmlns:wne="http://schemas.microsoft.com/office/word/2006/wordml" xmlns:wps="http://schemas.microsoft.com/office/word/2010/wordprocessingShape" mc:Ignorable="w14 w15 wp14">
   <w:abstractNum w:abstractNumId="0">
     <w:nsid w:val="0C763DF3"/>
     <w:multiLevelType w:val="hybridMultilevel"/>
@@ -6201,7 +6140,7 @@
 </file>
 
 <file path=word/styles.xml><?xml version="1.0" encoding="utf-8"?>
-<w:styles xmlns:mc="http://schemas.openxmlformats.org/markup-compatibility/2006" xmlns:r="http://schemas.openxmlformats.org/officeDocument/2006/relationships" xmlns:w="http://schemas.openxmlformats.org/wordprocessingml/2006/main" xmlns:w14="http://schemas.microsoft.com/office/word/2010/wordml" mc:Ignorable="w14">
+<w:styles xmlns:mc="http://schemas.openxmlformats.org/markup-compatibility/2006" xmlns:r="http://schemas.openxmlformats.org/officeDocument/2006/relationships" xmlns:w="http://schemas.openxmlformats.org/wordprocessingml/2006/main" xmlns:w14="http://schemas.microsoft.com/office/word/2010/wordml" xmlns:w15="http://schemas.microsoft.com/office/word/2012/wordml" mc:Ignorable="w14 w15">
   <w:docDefaults>
     <w:rPrDefault>
       <w:rPr>
@@ -6217,667 +6156,378 @@
       </w:pPr>
     </w:pPrDefault>
   </w:docDefaults>
-  <w:latentStyles w:defLockedState="0" w:defUIPriority="99" w:defSemiHidden="1" w:defUnhideWhenUsed="1" w:defQFormat="0" w:count="267">
-    <w:lsdException w:name="Normal" w:semiHidden="0" w:uiPriority="0" w:unhideWhenUsed="0" w:qFormat="1"/>
-    <w:lsdException w:name="heading 1" w:semiHidden="0" w:uiPriority="9" w:unhideWhenUsed="0" w:qFormat="1"/>
-    <w:lsdException w:name="heading 2" w:uiPriority="9" w:qFormat="1"/>
-    <w:lsdException w:name="heading 3" w:uiPriority="9" w:qFormat="1"/>
-    <w:lsdException w:name="heading 4" w:uiPriority="9" w:qFormat="1"/>
-    <w:lsdException w:name="heading 5" w:uiPriority="9" w:qFormat="1"/>
-    <w:lsdException w:name="heading 6" w:uiPriority="9" w:qFormat="1"/>
-    <w:lsdException w:name="heading 7" w:uiPriority="9" w:qFormat="1"/>
-    <w:lsdException w:name="heading 8" w:uiPriority="9" w:qFormat="1"/>
-    <w:lsdException w:name="heading 9" w:uiPriority="9" w:qFormat="1"/>
-    <w:lsdException w:name="toc 1" w:uiPriority="39"/>
-    <w:lsdException w:name="toc 2" w:uiPriority="39"/>
-    <w:lsdException w:name="toc 3" w:uiPriority="39"/>
-    <w:lsdException w:name="toc 4" w:uiPriority="39"/>
-    <w:lsdException w:name="toc 5" w:uiPriority="39"/>
-    <w:lsdException w:name="toc 6" w:uiPriority="39"/>
-    <w:lsdException w:name="toc 7" w:uiPriority="39"/>
-    <w:lsdException w:name="toc 8" w:uiPriority="39"/>
-    <w:lsdException w:name="toc 9" w:uiPriority="39"/>
-    <w:lsdException w:name="caption" w:uiPriority="35" w:qFormat="1"/>
-    <w:lsdException w:name="Title" w:semiHidden="0" w:uiPriority="10" w:unhideWhenUsed="0" w:qFormat="1"/>
-    <w:lsdException w:name="Default Paragraph Font" w:uiPriority="1"/>
-    <w:lsdException w:name="Subtitle" w:semiHidden="0" w:uiPriority="11" w:unhideWhenUsed="0" w:qFormat="1"/>
-    <w:lsdException w:name="Strong" w:semiHidden="0" w:uiPriority="22" w:unhideWhenUsed="0" w:qFormat="1"/>
-    <w:lsdException w:name="Emphasis" w:semiHidden="0" w:uiPriority="20" w:unhideWhenUsed="0" w:qFormat="1"/>
-    <w:lsdException w:name="Table Grid" w:semiHidden="0" w:uiPriority="59" w:unhideWhenUsed="0"/>
-    <w:lsdException w:name="Placeholder Text" w:unhideWhenUsed="0"/>
-    <w:lsdException w:name="No Spacing" w:semiHidden="0" w:uiPriority="1" w:unhideWhenUsed="0" w:qFormat="1"/>
-    <w:lsdException w:name="Light Shading" w:semiHidden="0" w:uiPriority="60" w:unhideWhenUsed="0"/>
-    <w:lsdException w:name="Light List" w:semiHidden="0" w:uiPriority="61" w:unhideWhenUsed="0"/>
-    <w:lsdException w:name="Light Grid" w:semiHidden="0" w:uiPriority="62" w:unhideWhenUsed="0"/>
-    <w:lsdException w:name="Medium Shading 1" w:semiHidden="0" w:uiPriority="63" w:unhideWhenUsed="0"/>
-    <w:lsdException w:name="Medium Shading 2" w:semiHidden="0" w:uiPriority="64" w:unhideWhenUsed="0"/>
-    <w:lsdException w:name="Medium List 1" w:semiHidden="0" w:uiPriority="65" w:unhideWhenUsed="0"/>
-    <w:lsdException w:name="Medium List 2" w:semiHidden="0" w:uiPriority="66" w:unhideWhenUsed="0"/>
-    <w:lsdException w:name="Medium Grid 1" w:semiHidden="0" w:uiPriority="67" w:unhideWhenUsed="0"/>
-    <w:lsdException w:name="Medium Grid 2" w:semiHidden="0" w:uiPriority="68" w:unhideWhenUsed="0"/>
-    <w:lsdException w:name="Medium Grid 3" w:semiHidden="0" w:uiPriority="69" w:unhideWhenUsed="0"/>
-    <w:lsdException w:name="Dark List" w:semiHidden="0" w:uiPriority="70" w:unhideWhenUsed="0"/>
-    <w:lsdException w:name="Colorful Shading" w:semiHidden="0" w:uiPriority="71" w:unhideWhenUsed="0"/>
-    <w:lsdException w:name="Colorful List" w:semiHidden="0" w:uiPriority="72" w:unhideWhenUsed="0"/>
-    <w:lsdException w:name="Colorful Grid" w:semiHidden="0" w:uiPriority="73" w:unhideWhenUsed="0"/>
-    <w:lsdException w:name="Light Shading Accent 1" w:semiHidden="0" w:uiPriority="60" w:unhideWhenUsed="0"/>
-    <w:lsdException w:name="Light List Accent 1" w:semiHidden="0" w:uiPriority="61" w:unhideWhenUsed="0"/>
-    <w:lsdException w:name="Light Grid Accent 1" w:semiHidden="0" w:uiPriority="62" w:unhideWhenUsed="0"/>
-    <w:lsdException w:name="Medium Shading 1 Accent 1" w:semiHidden="0" w:uiPriority="63" w:unhideWhenUsed="0"/>
-    <w:lsdException w:name="Medium Shading 2 Accent 1" w:semiHidden="0" w:uiPriority="64" w:unhideWhenUsed="0"/>
-    <w:lsdException w:name="Medium List 1 Accent 1" w:semiHidden="0" w:uiPriority="65" w:unhideWhenUsed="0"/>
-    <w:lsdException w:name="Revision" w:unhideWhenUsed="0"/>
-    <w:lsdException w:name="List Paragraph" w:semiHidden="0" w:uiPriority="34" w:unhideWhenUsed="0" w:qFormat="1"/>
-    <w:lsdException w:name="Quote" w:semiHidden="0" w:uiPriority="29" w:unhideWhenUsed="0" w:qFormat="1"/>
-    <w:lsdException w:name="Intense Quote" w:semiHidden="0" w:uiPriority="30" w:unhideWhenUsed="0" w:qFormat="1"/>
-    <w:lsdException w:name="Medium List 2 Accent 1" w:semiHidden="0" w:uiPriority="66" w:unhideWhenUsed="0"/>
-    <w:lsdException w:name="Medium Grid 1 Accent 1" w:semiHidden="0" w:uiPriority="67" w:unhideWhenUsed="0"/>
-    <w:lsdException w:name="Medium Grid 2 Accent 1" w:semiHidden="0" w:uiPriority="68" w:unhideWhenUsed="0"/>
-    <w:lsdException w:name="Medium Grid 3 Accent 1" w:semiHidden="0" w:uiPriority="69" w:unhideWhenUsed="0"/>
-    <w:lsdException w:name="Dark List Accent 1" w:semiHidden="0" w:uiPriority="70" w:unhideWhenUsed="0"/>
-    <w:lsdException w:name="Colorful Shading Accent 1" w:semiHidden="0" w:uiPriority="71" w:unhideWhenUsed="0"/>
-    <w:lsdException w:name="Colorful List Accent 1" w:semiHidden="0" w:uiPriority="72" w:unhideWhenUsed="0"/>
-    <w:lsdException w:name="Colorful Grid Accent 1" w:semiHidden="0" w:uiPriority="73" w:unhideWhenUsed="0"/>
-    <w:lsdException w:name="Light Shading Accent 2" w:semiHidden="0" w:uiPriority="60" w:unhideWhenUsed="0"/>
-    <w:lsdException w:name="Light List Accent 2" w:semiHidden="0" w:uiPriority="61" w:unhideWhenUsed="0"/>
-    <w:lsdException w:name="Light Grid Accent 2" w:semiHidden="0" w:uiPriority="62" w:unhideWhenUsed="0"/>
-    <w:lsdException w:name="Medium Shading 1 Accent 2" w:semiHidden="0" w:uiPriority="63" w:unhideWhenUsed="0"/>
-    <w:lsdException w:name="Medium Shading 2 Accent 2" w:semiHidden="0" w:uiPriority="64" w:unhideWhenUsed="0"/>
-    <w:lsdException w:name="Medium List 1 Accent 2" w:semiHidden="0" w:uiPriority="65" w:unhideWhenUsed="0"/>
-    <w:lsdException w:name="Medium List 2 Accent 2" w:semiHidden="0" w:uiPriority="66" w:unhideWhenUsed="0"/>
-    <w:lsdException w:name="Medium Grid 1 Accent 2" w:semiHidden="0" w:uiPriority="67" w:unhideWhenUsed="0"/>
-    <w:lsdException w:name="Medium Grid 2 Accent 2" w:semiHidden="0" w:uiPriority="68" w:unhideWhenUsed="0"/>
-    <w:lsdException w:name="Medium Grid 3 Accent 2" w:semiHidden="0" w:uiPriority="69" w:unhideWhenUsed="0"/>
-    <w:lsdException w:name="Dark List Accent 2" w:semiHidden="0" w:uiPriority="70" w:unhideWhenUsed="0"/>
-    <w:lsdException w:name="Colorful Shading Accent 2" w:semiHidden="0" w:uiPriority="71" w:unhideWhenUsed="0"/>
-    <w:lsdException w:name="Colorful List Accent 2" w:semiHidden="0" w:uiPriority="72" w:unhideWhenUsed="0"/>
-    <w:lsdException w:name="Colorful Grid Accent 2" w:semiHidden="0" w:uiPriority="73" w:unhideWhenUsed="0"/>
-    <w:lsdException w:name="Light Shading Accent 3" w:semiHidden="0" w:uiPriority="60" w:unhideWhenUsed="0"/>
-    <w:lsdException w:name="Light List Accent 3" w:semiHidden="0" w:uiPriority="61" w:unhideWhenUsed="0"/>
-    <w:lsdException w:name="Light Grid Accent 3" w:semiHidden="0" w:uiPriority="62" w:unhideWhenUsed="0"/>
-    <w:lsdException w:name="Medium Shading 1 Accent 3" w:semiHidden="0" w:uiPriority="63" w:unhideWhenUsed="0"/>
-    <w:lsdException w:name="Medium Shading 2 Accent 3" w:semiHidden="0" w:uiPriority="64" w:unhideWhenUsed="0"/>
-    <w:lsdException w:name="Medium List 1 Accent 3" w:semiHidden="0" w:uiPriority="65" w:unhideWhenUsed="0"/>
-    <w:lsdException w:name="Medium List 2 Accent 3" w:semiHidden="0" w:uiPriority="66" w:unhideWhenUsed="0"/>
-    <w:lsdException w:name="Medium Grid 1 Accent 3" w:semiHidden="0" w:uiPriority="67" w:unhideWhenUsed="0"/>
-    <w:lsdException w:name="Medium Grid 2 Accent 3" w:semiHidden="0" w:uiPriority="68" w:unhideWhenUsed="0"/>
-    <w:lsdException w:name="Medium Grid 3 Accent 3" w:semiHidden="0" w:uiPriority="69" w:unhideWhenUsed="0"/>
-    <w:lsdException w:name="Dark List Accent 3" w:semiHidden="0" w:uiPriority="70" w:unhideWhenUsed="0"/>
-    <w:lsdException w:name="Colorful Shading Accent 3" w:semiHidden="0" w:uiPriority="71" w:unhideWhenUsed="0"/>
-    <w:lsdException w:name="Colorful List Accent 3" w:semiHidden="0" w:uiPriority="72" w:unhideWhenUsed="0"/>
-    <w:lsdException w:name="Colorful Grid Accent 3" w:semiHidden="0" w:uiPriority="73" w:unhideWhenUsed="0"/>
-    <w:lsdException w:name="Light Shading Accent 4" w:semiHidden="0" w:uiPriority="60" w:unhideWhenUsed="0"/>
-    <w:lsdException w:name="Light List Accent 4" w:semiHidden="0" w:uiPriority="61" w:unhideWhenUsed="0"/>
-    <w:lsdException w:name="Light Grid Accent 4" w:semiHidden="0" w:uiPriority="62" w:unhideWhenUsed="0"/>
-    <w:lsdException w:name="Medium Shading 1 Accent 4" w:semiHidden="0" w:uiPriority="63" w:unhideWhenUsed="0"/>
-    <w:lsdException w:name="Medium Shading 2 Accent 4" w:semiHidden="0" w:uiPriority="64" w:unhideWhenUsed="0"/>
-    <w:lsdException w:name="Medium List 1 Accent 4" w:semiHidden="0" w:uiPriority="65" w:unhideWhenUsed="0"/>
-    <w:lsdException w:name="Medium List 2 Accent 4" w:semiHidden="0" w:uiPriority="66" w:unhideWhenUsed="0"/>
-    <w:lsdException w:name="Medium Grid 1 Accent 4" w:semiHidden="0" w:uiPriority="67" w:unhideWhenUsed="0"/>
-    <w:lsdException w:name="Medium Grid 2 Accent 4" w:semiHidden="0" w:uiPriority="68" w:unhideWhenUsed="0"/>
-    <w:lsdException w:name="Medium Grid 3 Accent 4" w:semiHidden="0" w:uiPriority="69" w:unhideWhenUsed="0"/>
-    <w:lsdException w:name="Dark List Accent 4" w:semiHidden="0" w:uiPriority="70" w:unhideWhenUsed="0"/>
-    <w:lsdException w:name="Colorful Shading Accent 4" w:semiHidden="0" w:uiPriority="71" w:unhideWhenUsed="0"/>
-    <w:lsdException w:name="Colorful List Accent 4" w:semiHidden="0" w:uiPriority="72" w:unhideWhenUsed="0"/>
-    <w:lsdException w:name="Colorful Grid Accent 4" w:semiHidden="0" w:uiPriority="73" w:unhideWhenUsed="0"/>
-    <w:lsdException w:name="Light Shading Accent 5" w:semiHidden="0" w:uiPriority="60" w:unhideWhenUsed="0"/>
-    <w:lsdException w:name="Light List Accent 5" w:semiHidden="0" w:uiPriority="61" w:unhideWhenUsed="0"/>
-    <w:lsdException w:name="Light Grid Accent 5" w:semiHidden="0" w:uiPriority="62" w:unhideWhenUsed="0"/>
-    <w:lsdException w:name="Medium Shading 1 Accent 5" w:semiHidden="0" w:uiPriority="63" w:unhideWhenUsed="0"/>
-    <w:lsdException w:name="Medium Shading 2 Accent 5" w:semiHidden="0" w:uiPriority="64" w:unhideWhenUsed="0"/>
-    <w:lsdException w:name="Medium List 1 Accent 5" w:semiHidden="0" w:uiPriority="65" w:unhideWhenUsed="0"/>
-    <w:lsdException w:name="Medium List 2 Accent 5" w:semiHidden="0" w:uiPriority="66" w:unhideWhenUsed="0"/>
-    <w:lsdException w:name="Medium Grid 1 Accent 5" w:semiHidden="0" w:uiPriority="67" w:unhideWhenUsed="0"/>
-    <w:lsdException w:name="Medium Grid 2 Accent 5" w:semiHidden="0" w:uiPriority="68" w:unhideWhenUsed="0"/>
-    <w:lsdException w:name="Medium Grid 3 Accent 5" w:semiHidden="0" w:uiPriority="69" w:unhideWhenUsed="0"/>
-    <w:lsdException w:name="Dark List Accent 5" w:semiHidden="0" w:uiPriority="70" w:unhideWhenUsed="0"/>
-    <w:lsdException w:name="Colorful Shading Accent 5" w:semiHidden="0" w:uiPriority="71" w:unhideWhenUsed="0"/>
-    <w:lsdException w:name="Colorful List Accent 5" w:semiHidden="0" w:uiPriority="72" w:unhideWhenUsed="0"/>
-    <w:lsdException w:name="Colorful Grid Accent 5" w:semiHidden="0" w:uiPriority="73" w:unhideWhenUsed="0"/>
-    <w:lsdException w:name="Light Shading Accent 6" w:semiHidden="0" w:uiPriority="60" w:unhideWhenUsed="0"/>
-    <w:lsdException w:name="Light List Accent 6" w:semiHidden="0" w:uiPriority="61" w:unhideWhenUsed="0"/>
-    <w:lsdException w:name="Light Grid Accent 6" w:semiHidden="0" w:uiPriority="62" w:unhideWhenUsed="0"/>
-    <w:lsdException w:name="Medium Shading 1 Accent 6" w:semiHidden="0" w:uiPriority="63" w:unhideWhenUsed="0"/>
-    <w:lsdException w:name="Medium Shading 2 Accent 6" w:semiHidden="0" w:uiPriority="64" w:unhideWhenUsed="0"/>
-    <w:lsdException w:name="Medium List 1 Accent 6" w:semiHidden="0" w:uiPriority="65" w:unhideWhenUsed="0"/>
-    <w:lsdException w:name="Medium List 2 Accent 6" w:semiHidden="0" w:uiPriority="66" w:unhideWhenUsed="0"/>
-    <w:lsdException w:name="Medium Grid 1 Accent 6" w:semiHidden="0" w:uiPriority="67" w:unhideWhenUsed="0"/>
-    <w:lsdException w:name="Medium Grid 2 Accent 6" w:semiHidden="0" w:uiPriority="68" w:unhideWhenUsed="0"/>
-    <w:lsdException w:name="Medium Grid 3 Accent 6" w:semiHidden="0" w:uiPriority="69" w:unhideWhenUsed="0"/>
-    <w:lsdException w:name="Dark List Accent 6" w:semiHidden="0" w:uiPriority="70" w:unhideWhenUsed="0"/>
-    <w:lsdException w:name="Colorful Shading Accent 6" w:semiHidden="0" w:uiPriority="71" w:unhideWhenUsed="0"/>
-    <w:lsdException w:name="Colorful List Accent 6" w:semiHidden="0" w:uiPriority="72" w:unhideWhenUsed="0"/>
-    <w:lsdException w:name="Colorful Grid Accent 6" w:semiHidden="0" w:uiPriority="73" w:unhideWhenUsed="0"/>
-    <w:lsdException w:name="Subtle Emphasis" w:semiHidden="0" w:uiPriority="19" w:unhideWhenUsed="0" w:qFormat="1"/>
-    <w:lsdException w:name="Intense Emphasis" w:semiHidden="0" w:uiPriority="21" w:unhideWhenUsed="0" w:qFormat="1"/>
-    <w:lsdException w:name="Subtle Reference" w:semiHidden="0" w:uiPriority="31" w:unhideWhenUsed="0" w:qFormat="1"/>
-    <w:lsdException w:name="Intense Reference" w:semiHidden="0" w:uiPriority="32" w:unhideWhenUsed="0" w:qFormat="1"/>
-    <w:lsdException w:name="Book Title" w:semiHidden="0" w:uiPriority="33" w:unhideWhenUsed="0" w:qFormat="1"/>
-    <w:lsdException w:name="Bibliography" w:uiPriority="37"/>
-    <w:lsdException w:name="TOC Heading" w:uiPriority="39" w:qFormat="1"/>
-  </w:latentStyles>
-  <w:style w:type="paragraph" w:default="1" w:styleId="Normal">
-    <w:name w:val="Normal"/>
-    <w:qFormat/>
-  </w:style>
-  <w:style w:type="paragraph" w:styleId="Heading1">
-    <w:name w:val="heading 1"/>
-    <w:basedOn w:val="Normal"/>
-    <w:next w:val="Normal"/>
-    <w:link w:val="Heading1Char"/>
-    <w:uiPriority w:val="9"/>
-    <w:qFormat/>
-    <w:rsid w:val="00F2212C"/>
-    <w:pPr>
-      <w:keepNext/>
-      <w:keepLines/>
-      <w:spacing w:before="480" w:after="0"/>
-      <w:outlineLvl w:val="0"/>
-    </w:pPr>
-    <w:rPr>
-      <w:rFonts w:asciiTheme="majorHAnsi" w:eastAsiaTheme="majorEastAsia" w:hAnsiTheme="majorHAnsi" w:cstheme="majorBidi"/>
-      <w:b/>
-      <w:bCs/>
-      <w:color w:val="365F91" w:themeColor="accent1" w:themeShade="BF"/>
-      <w:sz w:val="28"/>
-      <w:szCs w:val="28"/>
-    </w:rPr>
-  </w:style>
-  <w:style w:type="paragraph" w:styleId="Heading2">
-    <w:name w:val="heading 2"/>
-    <w:basedOn w:val="Normal"/>
-    <w:next w:val="Normal"/>
-    <w:link w:val="Heading2Char"/>
-    <w:uiPriority w:val="9"/>
-    <w:unhideWhenUsed/>
-    <w:qFormat/>
-    <w:rsid w:val="00F2212C"/>
-    <w:pPr>
-      <w:keepNext/>
-      <w:keepLines/>
-      <w:spacing w:before="200" w:after="0"/>
-      <w:outlineLvl w:val="1"/>
-    </w:pPr>
-    <w:rPr>
-      <w:rFonts w:asciiTheme="majorHAnsi" w:eastAsiaTheme="majorEastAsia" w:hAnsiTheme="majorHAnsi" w:cstheme="majorBidi"/>
-      <w:b/>
-      <w:bCs/>
-      <w:color w:val="4F81BD" w:themeColor="accent1"/>
-      <w:sz w:val="26"/>
-      <w:szCs w:val="26"/>
-    </w:rPr>
-  </w:style>
-  <w:style w:type="paragraph" w:styleId="Heading3">
-    <w:name w:val="heading 3"/>
-    <w:basedOn w:val="Normal"/>
-    <w:next w:val="Normal"/>
-    <w:link w:val="Heading3Char"/>
-    <w:uiPriority w:val="9"/>
-    <w:unhideWhenUsed/>
-    <w:qFormat/>
-    <w:rsid w:val="007D0EF4"/>
-    <w:pPr>
-      <w:keepNext/>
-      <w:keepLines/>
-      <w:spacing w:before="200" w:after="0"/>
-      <w:outlineLvl w:val="2"/>
-    </w:pPr>
-    <w:rPr>
-      <w:rFonts w:asciiTheme="majorHAnsi" w:eastAsiaTheme="majorEastAsia" w:hAnsiTheme="majorHAnsi" w:cstheme="majorBidi"/>
-      <w:b/>
-      <w:bCs/>
-      <w:color w:val="4F81BD" w:themeColor="accent1"/>
-    </w:rPr>
-  </w:style>
-  <w:style w:type="character" w:default="1" w:styleId="DefaultParagraphFont">
-    <w:name w:val="Default Paragraph Font"/>
-    <w:uiPriority w:val="1"/>
-    <w:semiHidden/>
-    <w:unhideWhenUsed/>
-  </w:style>
-  <w:style w:type="table" w:default="1" w:styleId="TableNormal">
-    <w:name w:val="Normal Table"/>
-    <w:uiPriority w:val="99"/>
-    <w:semiHidden/>
-    <w:unhideWhenUsed/>
-    <w:tblPr>
-      <w:tblInd w:w="0" w:type="dxa"/>
-      <w:tblCellMar>
-        <w:top w:w="0" w:type="dxa"/>
-        <w:left w:w="108" w:type="dxa"/>
-        <w:bottom w:w="0" w:type="dxa"/>
-        <w:right w:w="108" w:type="dxa"/>
-      </w:tblCellMar>
-    </w:tblPr>
-  </w:style>
-  <w:style w:type="numbering" w:default="1" w:styleId="NoList">
-    <w:name w:val="No List"/>
-    <w:uiPriority w:val="99"/>
-    <w:semiHidden/>
-    <w:unhideWhenUsed/>
-  </w:style>
-  <w:style w:type="paragraph" w:styleId="ListParagraph">
-    <w:name w:val="List Paragraph"/>
-    <w:basedOn w:val="Normal"/>
-    <w:uiPriority w:val="34"/>
-    <w:qFormat/>
-    <w:rsid w:val="00E23091"/>
-    <w:pPr>
-      <w:ind w:left="720"/>
-      <w:contextualSpacing/>
-    </w:pPr>
-  </w:style>
-  <w:style w:type="paragraph" w:styleId="BalloonText">
-    <w:name w:val="Balloon Text"/>
-    <w:basedOn w:val="Normal"/>
-    <w:link w:val="BalloonTextChar"/>
-    <w:uiPriority w:val="99"/>
-    <w:semiHidden/>
-    <w:unhideWhenUsed/>
-    <w:rsid w:val="006E0077"/>
-    <w:pPr>
-      <w:spacing w:after="0" w:line="240" w:lineRule="auto"/>
-    </w:pPr>
-    <w:rPr>
-      <w:rFonts w:ascii="Tahoma" w:hAnsi="Tahoma" w:cs="Tahoma"/>
-      <w:sz w:val="16"/>
-      <w:szCs w:val="16"/>
-    </w:rPr>
-  </w:style>
-  <w:style w:type="character" w:customStyle="1" w:styleId="BalloonTextChar">
-    <w:name w:val="Balloon Text Char"/>
-    <w:basedOn w:val="DefaultParagraphFont"/>
-    <w:link w:val="BalloonText"/>
-    <w:uiPriority w:val="99"/>
-    <w:semiHidden/>
-    <w:rsid w:val="006E0077"/>
-    <w:rPr>
-      <w:rFonts w:ascii="Tahoma" w:hAnsi="Tahoma" w:cs="Tahoma"/>
-      <w:sz w:val="16"/>
-      <w:szCs w:val="16"/>
-    </w:rPr>
-  </w:style>
-  <w:style w:type="character" w:styleId="Hyperlink">
-    <w:name w:val="Hyperlink"/>
-    <w:basedOn w:val="DefaultParagraphFont"/>
-    <w:uiPriority w:val="99"/>
-    <w:unhideWhenUsed/>
-    <w:rsid w:val="006E0077"/>
-    <w:rPr>
-      <w:color w:val="0000FF" w:themeColor="hyperlink"/>
-      <w:u w:val="single"/>
-    </w:rPr>
-  </w:style>
-  <w:style w:type="character" w:customStyle="1" w:styleId="Heading1Char">
-    <w:name w:val="Heading 1 Char"/>
-    <w:basedOn w:val="DefaultParagraphFont"/>
-    <w:link w:val="Heading1"/>
-    <w:uiPriority w:val="9"/>
-    <w:rsid w:val="00F2212C"/>
-    <w:rPr>
-      <w:rFonts w:asciiTheme="majorHAnsi" w:eastAsiaTheme="majorEastAsia" w:hAnsiTheme="majorHAnsi" w:cstheme="majorBidi"/>
-      <w:b/>
-      <w:bCs/>
-      <w:color w:val="365F91" w:themeColor="accent1" w:themeShade="BF"/>
-      <w:sz w:val="28"/>
-      <w:szCs w:val="28"/>
-    </w:rPr>
-  </w:style>
-  <w:style w:type="character" w:customStyle="1" w:styleId="Heading2Char">
-    <w:name w:val="Heading 2 Char"/>
-    <w:basedOn w:val="DefaultParagraphFont"/>
-    <w:link w:val="Heading2"/>
-    <w:uiPriority w:val="9"/>
-    <w:rsid w:val="00F2212C"/>
-    <w:rPr>
-      <w:rFonts w:asciiTheme="majorHAnsi" w:eastAsiaTheme="majorEastAsia" w:hAnsiTheme="majorHAnsi" w:cstheme="majorBidi"/>
-      <w:b/>
-      <w:bCs/>
-      <w:color w:val="4F81BD" w:themeColor="accent1"/>
-      <w:sz w:val="26"/>
-      <w:szCs w:val="26"/>
-    </w:rPr>
-  </w:style>
-  <w:style w:type="paragraph" w:styleId="NoSpacing">
-    <w:name w:val="No Spacing"/>
-    <w:link w:val="NoSpacingChar"/>
-    <w:uiPriority w:val="1"/>
-    <w:qFormat/>
-    <w:rsid w:val="00F2212C"/>
-    <w:pPr>
-      <w:spacing w:after="0" w:line="240" w:lineRule="auto"/>
-    </w:pPr>
-  </w:style>
-  <w:style w:type="character" w:customStyle="1" w:styleId="NoSpacingChar">
-    <w:name w:val="No Spacing Char"/>
-    <w:basedOn w:val="DefaultParagraphFont"/>
-    <w:link w:val="NoSpacing"/>
-    <w:uiPriority w:val="1"/>
-    <w:rsid w:val="00F2212C"/>
-    <w:rPr>
-      <w:rFonts w:eastAsiaTheme="minorEastAsia"/>
-    </w:rPr>
-  </w:style>
-  <w:style w:type="paragraph" w:styleId="TOCHeading">
-    <w:name w:val="TOC Heading"/>
-    <w:basedOn w:val="Heading1"/>
-    <w:next w:val="Normal"/>
-    <w:uiPriority w:val="39"/>
-    <w:semiHidden/>
-    <w:unhideWhenUsed/>
-    <w:qFormat/>
-    <w:rsid w:val="00F2212C"/>
-    <w:pPr>
-      <w:outlineLvl w:val="9"/>
-    </w:pPr>
-  </w:style>
-  <w:style w:type="paragraph" w:styleId="TOC1">
-    <w:name w:val="toc 1"/>
-    <w:basedOn w:val="Normal"/>
-    <w:next w:val="Normal"/>
-    <w:autoRedefine/>
-    <w:uiPriority w:val="39"/>
-    <w:unhideWhenUsed/>
-    <w:rsid w:val="00F2212C"/>
-    <w:pPr>
-      <w:spacing w:after="100"/>
-    </w:pPr>
-  </w:style>
-  <w:style w:type="paragraph" w:styleId="TOC2">
-    <w:name w:val="toc 2"/>
-    <w:basedOn w:val="Normal"/>
-    <w:next w:val="Normal"/>
-    <w:autoRedefine/>
-    <w:uiPriority w:val="39"/>
-    <w:unhideWhenUsed/>
-    <w:rsid w:val="00F2212C"/>
-    <w:pPr>
-      <w:spacing w:after="100"/>
-      <w:ind w:left="220"/>
-    </w:pPr>
-  </w:style>
-  <w:style w:type="paragraph" w:customStyle="1" w:styleId="Default">
-    <w:name w:val="Default"/>
-    <w:rsid w:val="00D36D05"/>
-    <w:pPr>
-      <w:autoSpaceDE w:val="0"/>
-      <w:autoSpaceDN w:val="0"/>
-      <w:adjustRightInd w:val="0"/>
-      <w:spacing w:after="0" w:line="240" w:lineRule="auto"/>
-    </w:pPr>
-    <w:rPr>
-      <w:rFonts w:ascii="Verdana" w:hAnsi="Verdana" w:cs="Verdana"/>
-      <w:color w:val="000000"/>
-      <w:sz w:val="24"/>
-      <w:szCs w:val="24"/>
-    </w:rPr>
-  </w:style>
-  <w:style w:type="character" w:customStyle="1" w:styleId="Heading3Char">
-    <w:name w:val="Heading 3 Char"/>
-    <w:basedOn w:val="DefaultParagraphFont"/>
-    <w:link w:val="Heading3"/>
-    <w:uiPriority w:val="9"/>
-    <w:rsid w:val="007D0EF4"/>
-    <w:rPr>
-      <w:rFonts w:asciiTheme="majorHAnsi" w:eastAsiaTheme="majorEastAsia" w:hAnsiTheme="majorHAnsi" w:cstheme="majorBidi"/>
-      <w:b/>
-      <w:bCs/>
-      <w:color w:val="4F81BD" w:themeColor="accent1"/>
-    </w:rPr>
-  </w:style>
-  <w:style w:type="paragraph" w:styleId="TOC3">
-    <w:name w:val="toc 3"/>
-    <w:basedOn w:val="Normal"/>
-    <w:next w:val="Normal"/>
-    <w:autoRedefine/>
-    <w:uiPriority w:val="39"/>
-    <w:unhideWhenUsed/>
-    <w:rsid w:val="00AD32FD"/>
-    <w:pPr>
-      <w:spacing w:after="100"/>
-      <w:ind w:left="440"/>
-    </w:pPr>
-  </w:style>
-  <w:style w:type="paragraph" w:styleId="Title">
-    <w:name w:val="Title"/>
-    <w:basedOn w:val="Normal"/>
-    <w:next w:val="Normal"/>
-    <w:link w:val="TitleChar"/>
-    <w:uiPriority w:val="10"/>
-    <w:qFormat/>
-    <w:rsid w:val="00454ACD"/>
-    <w:pPr>
-      <w:pBdr>
-        <w:bottom w:val="single" w:sz="8" w:space="4" w:color="4F81BD" w:themeColor="accent1"/>
-      </w:pBdr>
-      <w:spacing w:after="300" w:line="240" w:lineRule="auto"/>
-      <w:contextualSpacing/>
-    </w:pPr>
-    <w:rPr>
-      <w:rFonts w:asciiTheme="majorHAnsi" w:eastAsiaTheme="majorEastAsia" w:hAnsiTheme="majorHAnsi" w:cstheme="majorBidi"/>
-      <w:color w:val="17365D" w:themeColor="text2" w:themeShade="BF"/>
-      <w:spacing w:val="5"/>
-      <w:kern w:val="28"/>
-      <w:sz w:val="52"/>
-      <w:szCs w:val="52"/>
-      <w:lang w:eastAsia="ja-JP"/>
-    </w:rPr>
-  </w:style>
-  <w:style w:type="character" w:customStyle="1" w:styleId="TitleChar">
-    <w:name w:val="Title Char"/>
-    <w:basedOn w:val="DefaultParagraphFont"/>
-    <w:link w:val="Title"/>
-    <w:uiPriority w:val="10"/>
-    <w:rsid w:val="00454ACD"/>
-    <w:rPr>
-      <w:rFonts w:asciiTheme="majorHAnsi" w:eastAsiaTheme="majorEastAsia" w:hAnsiTheme="majorHAnsi" w:cstheme="majorBidi"/>
-      <w:color w:val="17365D" w:themeColor="text2" w:themeShade="BF"/>
-      <w:spacing w:val="5"/>
-      <w:kern w:val="28"/>
-      <w:sz w:val="52"/>
-      <w:szCs w:val="52"/>
-      <w:lang w:eastAsia="ja-JP"/>
-    </w:rPr>
-  </w:style>
-  <w:style w:type="paragraph" w:styleId="Subtitle">
-    <w:name w:val="Subtitle"/>
-    <w:basedOn w:val="Normal"/>
-    <w:next w:val="Normal"/>
-    <w:link w:val="SubtitleChar"/>
-    <w:uiPriority w:val="11"/>
-    <w:qFormat/>
-    <w:rsid w:val="00454ACD"/>
-    <w:pPr>
-      <w:numPr>
-        <w:ilvl w:val="1"/>
-      </w:numPr>
-    </w:pPr>
-    <w:rPr>
-      <w:rFonts w:asciiTheme="majorHAnsi" w:eastAsiaTheme="majorEastAsia" w:hAnsiTheme="majorHAnsi" w:cstheme="majorBidi"/>
-      <w:i/>
-      <w:iCs/>
-      <w:color w:val="4F81BD" w:themeColor="accent1"/>
-      <w:spacing w:val="15"/>
-      <w:sz w:val="24"/>
-      <w:szCs w:val="24"/>
-      <w:lang w:eastAsia="ja-JP"/>
-    </w:rPr>
-  </w:style>
-  <w:style w:type="character" w:customStyle="1" w:styleId="SubtitleChar">
-    <w:name w:val="Subtitle Char"/>
-    <w:basedOn w:val="DefaultParagraphFont"/>
-    <w:link w:val="Subtitle"/>
-    <w:uiPriority w:val="11"/>
-    <w:rsid w:val="00454ACD"/>
-    <w:rPr>
-      <w:rFonts w:asciiTheme="majorHAnsi" w:eastAsiaTheme="majorEastAsia" w:hAnsiTheme="majorHAnsi" w:cstheme="majorBidi"/>
-      <w:i/>
-      <w:iCs/>
-      <w:color w:val="4F81BD" w:themeColor="accent1"/>
-      <w:spacing w:val="15"/>
-      <w:sz w:val="24"/>
-      <w:szCs w:val="24"/>
-      <w:lang w:eastAsia="ja-JP"/>
-    </w:rPr>
-  </w:style>
-</w:styles>
-</file>
-
-<file path=word/stylesWithEffects.xml><?xml version="1.0" encoding="utf-8"?>
-<w:styles xmlns:wpc="http://schemas.microsoft.com/office/word/2010/wordprocessingCanvas" xmlns:mc="http://schemas.openxmlformats.org/markup-compatibility/2006" xmlns:o="urn:schemas-microsoft-com:office:office" xmlns:r="http://schemas.openxmlformats.org/officeDocument/2006/relationships" xmlns:m="http://schemas.openxmlformats.org/officeDocument/2006/math" xmlns:v="urn:schemas-microsoft-com:vml" xmlns:wp14="http://schemas.microsoft.com/office/word/2010/wordprocessingDrawing" xmlns:wp="http://schemas.openxmlformats.org/drawingml/2006/wordprocessingDrawing" xmlns:w10="urn:schemas-microsoft-com:office:word" xmlns:w="http://schemas.openxmlformats.org/wordprocessingml/2006/main" xmlns:w14="http://schemas.microsoft.com/office/word/2010/wordml" xmlns:wpg="http://schemas.microsoft.com/office/word/2010/wordprocessingGroup" xmlns:wpi="http://schemas.microsoft.com/office/word/2010/wordprocessingInk" xmlns:wne="http://schemas.microsoft.com/office/word/2006/wordml" xmlns:wps="http://schemas.microsoft.com/office/word/2010/wordprocessingShape" mc:Ignorable="w14 wp14">
-  <w:docDefaults>
-    <w:rPrDefault>
-      <w:rPr>
-        <w:rFonts w:asciiTheme="minorHAnsi" w:eastAsiaTheme="minorEastAsia" w:hAnsiTheme="minorHAnsi" w:cstheme="minorBidi"/>
-        <w:sz w:val="22"/>
-        <w:szCs w:val="22"/>
-        <w:lang w:val="en-IN" w:eastAsia="en-IN" w:bidi="ar-SA"/>
-      </w:rPr>
-    </w:rPrDefault>
-    <w:pPrDefault>
-      <w:pPr>
-        <w:spacing w:after="200" w:line="276" w:lineRule="auto"/>
-      </w:pPr>
-    </w:pPrDefault>
-  </w:docDefaults>
-  <w:latentStyles w:defLockedState="0" w:defUIPriority="99" w:defSemiHidden="1" w:defUnhideWhenUsed="1" w:defQFormat="0" w:count="267">
-    <w:lsdException w:name="Normal" w:semiHidden="0" w:uiPriority="0" w:unhideWhenUsed="0" w:qFormat="1"/>
-    <w:lsdException w:name="heading 1" w:semiHidden="0" w:uiPriority="9" w:unhideWhenUsed="0" w:qFormat="1"/>
-    <w:lsdException w:name="heading 2" w:uiPriority="9" w:qFormat="1"/>
-    <w:lsdException w:name="heading 3" w:uiPriority="9" w:qFormat="1"/>
-    <w:lsdException w:name="heading 4" w:uiPriority="9" w:qFormat="1"/>
-    <w:lsdException w:name="heading 5" w:uiPriority="9" w:qFormat="1"/>
-    <w:lsdException w:name="heading 6" w:uiPriority="9" w:qFormat="1"/>
-    <w:lsdException w:name="heading 7" w:uiPriority="9" w:qFormat="1"/>
-    <w:lsdException w:name="heading 8" w:uiPriority="9" w:qFormat="1"/>
-    <w:lsdException w:name="heading 9" w:uiPriority="9" w:qFormat="1"/>
-    <w:lsdException w:name="toc 1" w:uiPriority="39"/>
-    <w:lsdException w:name="toc 2" w:uiPriority="39"/>
-    <w:lsdException w:name="toc 3" w:uiPriority="39"/>
-    <w:lsdException w:name="toc 4" w:uiPriority="39"/>
-    <w:lsdException w:name="toc 5" w:uiPriority="39"/>
-    <w:lsdException w:name="toc 6" w:uiPriority="39"/>
-    <w:lsdException w:name="toc 7" w:uiPriority="39"/>
-    <w:lsdException w:name="toc 8" w:uiPriority="39"/>
-    <w:lsdException w:name="toc 9" w:uiPriority="39"/>
-    <w:lsdException w:name="caption" w:uiPriority="35" w:qFormat="1"/>
-    <w:lsdException w:name="Title" w:semiHidden="0" w:uiPriority="10" w:unhideWhenUsed="0" w:qFormat="1"/>
-    <w:lsdException w:name="Default Paragraph Font" w:uiPriority="1"/>
-    <w:lsdException w:name="Subtitle" w:semiHidden="0" w:uiPriority="11" w:unhideWhenUsed="0" w:qFormat="1"/>
-    <w:lsdException w:name="Strong" w:semiHidden="0" w:uiPriority="22" w:unhideWhenUsed="0" w:qFormat="1"/>
-    <w:lsdException w:name="Emphasis" w:semiHidden="0" w:uiPriority="20" w:unhideWhenUsed="0" w:qFormat="1"/>
-    <w:lsdException w:name="Table Grid" w:semiHidden="0" w:uiPriority="59" w:unhideWhenUsed="0"/>
-    <w:lsdException w:name="Placeholder Text" w:unhideWhenUsed="0"/>
-    <w:lsdException w:name="No Spacing" w:semiHidden="0" w:uiPriority="1" w:unhideWhenUsed="0" w:qFormat="1"/>
-    <w:lsdException w:name="Light Shading" w:semiHidden="0" w:uiPriority="60" w:unhideWhenUsed="0"/>
-    <w:lsdException w:name="Light List" w:semiHidden="0" w:uiPriority="61" w:unhideWhenUsed="0"/>
-    <w:lsdException w:name="Light Grid" w:semiHidden="0" w:uiPriority="62" w:unhideWhenUsed="0"/>
-    <w:lsdException w:name="Medium Shading 1" w:semiHidden="0" w:uiPriority="63" w:unhideWhenUsed="0"/>
-    <w:lsdException w:name="Medium Shading 2" w:semiHidden="0" w:uiPriority="64" w:unhideWhenUsed="0"/>
-    <w:lsdException w:name="Medium List 1" w:semiHidden="0" w:uiPriority="65" w:unhideWhenUsed="0"/>
-    <w:lsdException w:name="Medium List 2" w:semiHidden="0" w:uiPriority="66" w:unhideWhenUsed="0"/>
-    <w:lsdException w:name="Medium Grid 1" w:semiHidden="0" w:uiPriority="67" w:unhideWhenUsed="0"/>
-    <w:lsdException w:name="Medium Grid 2" w:semiHidden="0" w:uiPriority="68" w:unhideWhenUsed="0"/>
-    <w:lsdException w:name="Medium Grid 3" w:semiHidden="0" w:uiPriority="69" w:unhideWhenUsed="0"/>
-    <w:lsdException w:name="Dark List" w:semiHidden="0" w:uiPriority="70" w:unhideWhenUsed="0"/>
-    <w:lsdException w:name="Colorful Shading" w:semiHidden="0" w:uiPriority="71" w:unhideWhenUsed="0"/>
-    <w:lsdException w:name="Colorful List" w:semiHidden="0" w:uiPriority="72" w:unhideWhenUsed="0"/>
-    <w:lsdException w:name="Colorful Grid" w:semiHidden="0" w:uiPriority="73" w:unhideWhenUsed="0"/>
-    <w:lsdException w:name="Light Shading Accent 1" w:semiHidden="0" w:uiPriority="60" w:unhideWhenUsed="0"/>
-    <w:lsdException w:name="Light List Accent 1" w:semiHidden="0" w:uiPriority="61" w:unhideWhenUsed="0"/>
-    <w:lsdException w:name="Light Grid Accent 1" w:semiHidden="0" w:uiPriority="62" w:unhideWhenUsed="0"/>
-    <w:lsdException w:name="Medium Shading 1 Accent 1" w:semiHidden="0" w:uiPriority="63" w:unhideWhenUsed="0"/>
-    <w:lsdException w:name="Medium Shading 2 Accent 1" w:semiHidden="0" w:uiPriority="64" w:unhideWhenUsed="0"/>
-    <w:lsdException w:name="Medium List 1 Accent 1" w:semiHidden="0" w:uiPriority="65" w:unhideWhenUsed="0"/>
-    <w:lsdException w:name="Revision" w:unhideWhenUsed="0"/>
-    <w:lsdException w:name="List Paragraph" w:semiHidden="0" w:uiPriority="34" w:unhideWhenUsed="0" w:qFormat="1"/>
-    <w:lsdException w:name="Quote" w:semiHidden="0" w:uiPriority="29" w:unhideWhenUsed="0" w:qFormat="1"/>
-    <w:lsdException w:name="Intense Quote" w:semiHidden="0" w:uiPriority="30" w:unhideWhenUsed="0" w:qFormat="1"/>
-    <w:lsdException w:name="Medium List 2 Accent 1" w:semiHidden="0" w:uiPriority="66" w:unhideWhenUsed="0"/>
-    <w:lsdException w:name="Medium Grid 1 Accent 1" w:semiHidden="0" w:uiPriority="67" w:unhideWhenUsed="0"/>
-    <w:lsdException w:name="Medium Grid 2 Accent 1" w:semiHidden="0" w:uiPriority="68" w:unhideWhenUsed="0"/>
-    <w:lsdException w:name="Medium Grid 3 Accent 1" w:semiHidden="0" w:uiPriority="69" w:unhideWhenUsed="0"/>
-    <w:lsdException w:name="Dark List Accent 1" w:semiHidden="0" w:uiPriority="70" w:unhideWhenUsed="0"/>
-    <w:lsdException w:name="Colorful Shading Accent 1" w:semiHidden="0" w:uiPriority="71" w:unhideWhenUsed="0"/>
-    <w:lsdException w:name="Colorful List Accent 1" w:semiHidden="0" w:uiPriority="72" w:unhideWhenUsed="0"/>
-    <w:lsdException w:name="Colorful Grid Accent 1" w:semiHidden="0" w:uiPriority="73" w:unhideWhenUsed="0"/>
-    <w:lsdException w:name="Light Shading Accent 2" w:semiHidden="0" w:uiPriority="60" w:unhideWhenUsed="0"/>
-    <w:lsdException w:name="Light List Accent 2" w:semiHidden="0" w:uiPriority="61" w:unhideWhenUsed="0"/>
-    <w:lsdException w:name="Light Grid Accent 2" w:semiHidden="0" w:uiPriority="62" w:unhideWhenUsed="0"/>
-    <w:lsdException w:name="Medium Shading 1 Accent 2" w:semiHidden="0" w:uiPriority="63" w:unhideWhenUsed="0"/>
-    <w:lsdException w:name="Medium Shading 2 Accent 2" w:semiHidden="0" w:uiPriority="64" w:unhideWhenUsed="0"/>
-    <w:lsdException w:name="Medium List 1 Accent 2" w:semiHidden="0" w:uiPriority="65" w:unhideWhenUsed="0"/>
-    <w:lsdException w:name="Medium List 2 Accent 2" w:semiHidden="0" w:uiPriority="66" w:unhideWhenUsed="0"/>
-    <w:lsdException w:name="Medium Grid 1 Accent 2" w:semiHidden="0" w:uiPriority="67" w:unhideWhenUsed="0"/>
-    <w:lsdException w:name="Medium Grid 2 Accent 2" w:semiHidden="0" w:uiPriority="68" w:unhideWhenUsed="0"/>
-    <w:lsdException w:name="Medium Grid 3 Accent 2" w:semiHidden="0" w:uiPriority="69" w:unhideWhenUsed="0"/>
-    <w:lsdException w:name="Dark List Accent 2" w:semiHidden="0" w:uiPriority="70" w:unhideWhenUsed="0"/>
-    <w:lsdException w:name="Colorful Shading Accent 2" w:semiHidden="0" w:uiPriority="71" w:unhideWhenUsed="0"/>
-    <w:lsdException w:name="Colorful List Accent 2" w:semiHidden="0" w:uiPriority="72" w:unhideWhenUsed="0"/>
-    <w:lsdException w:name="Colorful Grid Accent 2" w:semiHidden="0" w:uiPriority="73" w:unhideWhenUsed="0"/>
-    <w:lsdException w:name="Light Shading Accent 3" w:semiHidden="0" w:uiPriority="60" w:unhideWhenUsed="0"/>
-    <w:lsdException w:name="Light List Accent 3" w:semiHidden="0" w:uiPriority="61" w:unhideWhenUsed="0"/>
-    <w:lsdException w:name="Light Grid Accent 3" w:semiHidden="0" w:uiPriority="62" w:unhideWhenUsed="0"/>
-    <w:lsdException w:name="Medium Shading 1 Accent 3" w:semiHidden="0" w:uiPriority="63" w:unhideWhenUsed="0"/>
-    <w:lsdException w:name="Medium Shading 2 Accent 3" w:semiHidden="0" w:uiPriority="64" w:unhideWhenUsed="0"/>
-    <w:lsdException w:name="Medium List 1 Accent 3" w:semiHidden="0" w:uiPriority="65" w:unhideWhenUsed="0"/>
-    <w:lsdException w:name="Medium List 2 Accent 3" w:semiHidden="0" w:uiPriority="66" w:unhideWhenUsed="0"/>
-    <w:lsdException w:name="Medium Grid 1 Accent 3" w:semiHidden="0" w:uiPriority="67" w:unhideWhenUsed="0"/>
-    <w:lsdException w:name="Medium Grid 2 Accent 3" w:semiHidden="0" w:uiPriority="68" w:unhideWhenUsed="0"/>
-    <w:lsdException w:name="Medium Grid 3 Accent 3" w:semiHidden="0" w:uiPriority="69" w:unhideWhenUsed="0"/>
-    <w:lsdException w:name="Dark List Accent 3" w:semiHidden="0" w:uiPriority="70" w:unhideWhenUsed="0"/>
-    <w:lsdException w:name="Colorful Shading Accent 3" w:semiHidden="0" w:uiPriority="71" w:unhideWhenUsed="0"/>
-    <w:lsdException w:name="Colorful List Accent 3" w:semiHidden="0" w:uiPriority="72" w:unhideWhenUsed="0"/>
-    <w:lsdException w:name="Colorful Grid Accent 3" w:semiHidden="0" w:uiPriority="73" w:unhideWhenUsed="0"/>
-    <w:lsdException w:name="Light Shading Accent 4" w:semiHidden="0" w:uiPriority="60" w:unhideWhenUsed="0"/>
-    <w:lsdException w:name="Light List Accent 4" w:semiHidden="0" w:uiPriority="61" w:unhideWhenUsed="0"/>
-    <w:lsdException w:name="Light Grid Accent 4" w:semiHidden="0" w:uiPriority="62" w:unhideWhenUsed="0"/>
-    <w:lsdException w:name="Medium Shading 1 Accent 4" w:semiHidden="0" w:uiPriority="63" w:unhideWhenUsed="0"/>
-    <w:lsdException w:name="Medium Shading 2 Accent 4" w:semiHidden="0" w:uiPriority="64" w:unhideWhenUsed="0"/>
-    <w:lsdException w:name="Medium List 1 Accent 4" w:semiHidden="0" w:uiPriority="65" w:unhideWhenUsed="0"/>
-    <w:lsdException w:name="Medium List 2 Accent 4" w:semiHidden="0" w:uiPriority="66" w:unhideWhenUsed="0"/>
-    <w:lsdException w:name="Medium Grid 1 Accent 4" w:semiHidden="0" w:uiPriority="67" w:unhideWhenUsed="0"/>
-    <w:lsdException w:name="Medium Grid 2 Accent 4" w:semiHidden="0" w:uiPriority="68" w:unhideWhenUsed="0"/>
-    <w:lsdException w:name="Medium Grid 3 Accent 4" w:semiHidden="0" w:uiPriority="69" w:unhideWhenUsed="0"/>
-    <w:lsdException w:name="Dark List Accent 4" w:semiHidden="0" w:uiPriority="70" w:unhideWhenUsed="0"/>
-    <w:lsdException w:name="Colorful Shading Accent 4" w:semiHidden="0" w:uiPriority="71" w:unhideWhenUsed="0"/>
-    <w:lsdException w:name="Colorful List Accent 4" w:semiHidden="0" w:uiPriority="72" w:unhideWhenUsed="0"/>
-    <w:lsdException w:name="Colorful Grid Accent 4" w:semiHidden="0" w:uiPriority="73" w:unhideWhenUsed="0"/>
-    <w:lsdException w:name="Light Shading Accent 5" w:semiHidden="0" w:uiPriority="60" w:unhideWhenUsed="0"/>
-    <w:lsdException w:name="Light List Accent 5" w:semiHidden="0" w:uiPriority="61" w:unhideWhenUsed="0"/>
-    <w:lsdException w:name="Light Grid Accent 5" w:semiHidden="0" w:uiPriority="62" w:unhideWhenUsed="0"/>
-    <w:lsdException w:name="Medium Shading 1 Accent 5" w:semiHidden="0" w:uiPriority="63" w:unhideWhenUsed="0"/>
-    <w:lsdException w:name="Medium Shading 2 Accent 5" w:semiHidden="0" w:uiPriority="64" w:unhideWhenUsed="0"/>
-    <w:lsdException w:name="Medium List 1 Accent 5" w:semiHidden="0" w:uiPriority="65" w:unhideWhenUsed="0"/>
-    <w:lsdException w:name="Medium List 2 Accent 5" w:semiHidden="0" w:uiPriority="66" w:unhideWhenUsed="0"/>
-    <w:lsdException w:name="Medium Grid 1 Accent 5" w:semiHidden="0" w:uiPriority="67" w:unhideWhenUsed="0"/>
-    <w:lsdException w:name="Medium Grid 2 Accent 5" w:semiHidden="0" w:uiPriority="68" w:unhideWhenUsed="0"/>
-    <w:lsdException w:name="Medium Grid 3 Accent 5" w:semiHidden="0" w:uiPriority="69" w:unhideWhenUsed="0"/>
-    <w:lsdException w:name="Dark List Accent 5" w:semiHidden="0" w:uiPriority="70" w:unhideWhenUsed="0"/>
-    <w:lsdException w:name="Colorful Shading Accent 5" w:semiHidden="0" w:uiPriority="71" w:unhideWhenUsed="0"/>
-    <w:lsdException w:name="Colorful List Accent 5" w:semiHidden="0" w:uiPriority="72" w:unhideWhenUsed="0"/>
-    <w:lsdException w:name="Colorful Grid Accent 5" w:semiHidden="0" w:uiPriority="73" w:unhideWhenUsed="0"/>
-    <w:lsdException w:name="Light Shading Accent 6" w:semiHidden="0" w:uiPriority="60" w:unhideWhenUsed="0"/>
-    <w:lsdException w:name="Light List Accent 6" w:semiHidden="0" w:uiPriority="61" w:unhideWhenUsed="0"/>
-    <w:lsdException w:name="Light Grid Accent 6" w:semiHidden="0" w:uiPriority="62" w:unhideWhenUsed="0"/>
-    <w:lsdException w:name="Medium Shading 1 Accent 6" w:semiHidden="0" w:uiPriority="63" w:unhideWhenUsed="0"/>
-    <w:lsdException w:name="Medium Shading 2 Accent 6" w:semiHidden="0" w:uiPriority="64" w:unhideWhenUsed="0"/>
-    <w:lsdException w:name="Medium List 1 Accent 6" w:semiHidden="0" w:uiPriority="65" w:unhideWhenUsed="0"/>
-    <w:lsdException w:name="Medium List 2 Accent 6" w:semiHidden="0" w:uiPriority="66" w:unhideWhenUsed="0"/>
-    <w:lsdException w:name="Medium Grid 1 Accent 6" w:semiHidden="0" w:uiPriority="67" w:unhideWhenUsed="0"/>
-    <w:lsdException w:name="Medium Grid 2 Accent 6" w:semiHidden="0" w:uiPriority="68" w:unhideWhenUsed="0"/>
-    <w:lsdException w:name="Medium Grid 3 Accent 6" w:semiHidden="0" w:uiPriority="69" w:unhideWhenUsed="0"/>
-    <w:lsdException w:name="Dark List Accent 6" w:semiHidden="0" w:uiPriority="70" w:unhideWhenUsed="0"/>
-    <w:lsdException w:name="Colorful Shading Accent 6" w:semiHidden="0" w:uiPriority="71" w:unhideWhenUsed="0"/>
-    <w:lsdException w:name="Colorful List Accent 6" w:semiHidden="0" w:uiPriority="72" w:unhideWhenUsed="0"/>
-    <w:lsdException w:name="Colorful Grid Accent 6" w:semiHidden="0" w:uiPriority="73" w:unhideWhenUsed="0"/>
-    <w:lsdException w:name="Subtle Emphasis" w:semiHidden="0" w:uiPriority="19" w:unhideWhenUsed="0" w:qFormat="1"/>
-    <w:lsdException w:name="Intense Emphasis" w:semiHidden="0" w:uiPriority="21" w:unhideWhenUsed="0" w:qFormat="1"/>
-    <w:lsdException w:name="Subtle Reference" w:semiHidden="0" w:uiPriority="31" w:unhideWhenUsed="0" w:qFormat="1"/>
-    <w:lsdException w:name="Intense Reference" w:semiHidden="0" w:uiPriority="32" w:unhideWhenUsed="0" w:qFormat="1"/>
-    <w:lsdException w:name="Book Title" w:semiHidden="0" w:uiPriority="33" w:unhideWhenUsed="0" w:qFormat="1"/>
-    <w:lsdException w:name="Bibliography" w:uiPriority="37"/>
-    <w:lsdException w:name="TOC Heading" w:uiPriority="39" w:qFormat="1"/>
+  <w:latentStyles w:defLockedState="0" w:defUIPriority="99" w:defSemiHidden="0" w:defUnhideWhenUsed="0" w:defQFormat="0" w:count="371">
+    <w:lsdException w:name="Normal" w:uiPriority="0" w:qFormat="1"/>
+    <w:lsdException w:name="heading 1" w:uiPriority="9" w:qFormat="1"/>
+    <w:lsdException w:name="heading 2" w:semiHidden="1" w:uiPriority="9" w:unhideWhenUsed="1" w:qFormat="1"/>
+    <w:lsdException w:name="heading 3" w:semiHidden="1" w:uiPriority="9" w:unhideWhenUsed="1" w:qFormat="1"/>
+    <w:lsdException w:name="heading 4" w:semiHidden="1" w:uiPriority="9" w:unhideWhenUsed="1" w:qFormat="1"/>
+    <w:lsdException w:name="heading 5" w:semiHidden="1" w:uiPriority="9" w:unhideWhenUsed="1" w:qFormat="1"/>
+    <w:lsdException w:name="heading 6" w:semiHidden="1" w:uiPriority="9" w:unhideWhenUsed="1" w:qFormat="1"/>
+    <w:lsdException w:name="heading 7" w:semiHidden="1" w:uiPriority="9" w:unhideWhenUsed="1" w:qFormat="1"/>
+    <w:lsdException w:name="heading 8" w:semiHidden="1" w:uiPriority="9" w:unhideWhenUsed="1" w:qFormat="1"/>
+    <w:lsdException w:name="heading 9" w:semiHidden="1" w:uiPriority="9" w:unhideWhenUsed="1" w:qFormat="1"/>
+    <w:lsdException w:name="index 1" w:semiHidden="1" w:unhideWhenUsed="1"/>
+    <w:lsdException w:name="index 2" w:semiHidden="1" w:unhideWhenUsed="1"/>
+    <w:lsdException w:name="index 3" w:semiHidden="1" w:unhideWhenUsed="1"/>
+    <w:lsdException w:name="index 4" w:semiHidden="1" w:unhideWhenUsed="1"/>
+    <w:lsdException w:name="index 5" w:semiHidden="1" w:unhideWhenUsed="1"/>
+    <w:lsdException w:name="index 6" w:semiHidden="1" w:unhideWhenUsed="1"/>
+    <w:lsdException w:name="index 7" w:semiHidden="1" w:unhideWhenUsed="1"/>
+    <w:lsdException w:name="index 8" w:semiHidden="1" w:unhideWhenUsed="1"/>
+    <w:lsdException w:name="index 9" w:semiHidden="1" w:unhideWhenUsed="1"/>
+    <w:lsdException w:name="toc 1" w:semiHidden="1" w:uiPriority="39" w:unhideWhenUsed="1"/>
+    <w:lsdException w:name="toc 2" w:semiHidden="1" w:uiPriority="39" w:unhideWhenUsed="1"/>
+    <w:lsdException w:name="toc 3" w:semiHidden="1" w:uiPriority="39" w:unhideWhenUsed="1"/>
+    <w:lsdException w:name="toc 4" w:semiHidden="1" w:uiPriority="39" w:unhideWhenUsed="1"/>
+    <w:lsdException w:name="toc 5" w:semiHidden="1" w:uiPriority="39" w:unhideWhenUsed="1"/>
+    <w:lsdException w:name="toc 6" w:semiHidden="1" w:uiPriority="39" w:unhideWhenUsed="1"/>
+    <w:lsdException w:name="toc 7" w:semiHidden="1" w:uiPriority="39" w:unhideWhenUsed="1"/>
+    <w:lsdException w:name="toc 8" w:semiHidden="1" w:uiPriority="39" w:unhideWhenUsed="1"/>
+    <w:lsdException w:name="toc 9" w:semiHidden="1" w:uiPriority="39" w:unhideWhenUsed="1"/>
+    <w:lsdException w:name="Normal Indent" w:semiHidden="1" w:unhideWhenUsed="1"/>
+    <w:lsdException w:name="footnote text" w:semiHidden="1" w:unhideWhenUsed="1"/>
+    <w:lsdException w:name="annotation text" w:semiHidden="1" w:unhideWhenUsed="1"/>
+    <w:lsdException w:name="header" w:semiHidden="1" w:unhideWhenUsed="1"/>
+    <w:lsdException w:name="footer" w:semiHidden="1" w:unhideWhenUsed="1"/>
+    <w:lsdException w:name="index heading" w:semiHidden="1" w:unhideWhenUsed="1"/>
+    <w:lsdException w:name="caption" w:semiHidden="1" w:uiPriority="35" w:unhideWhenUsed="1" w:qFormat="1"/>
+    <w:lsdException w:name="table of figures" w:semiHidden="1" w:unhideWhenUsed="1"/>
+    <w:lsdException w:name="envelope address" w:semiHidden="1" w:unhideWhenUsed="1"/>
+    <w:lsdException w:name="envelope return" w:semiHidden="1" w:unhideWhenUsed="1"/>
+    <w:lsdException w:name="footnote reference" w:semiHidden="1" w:unhideWhenUsed="1"/>
+    <w:lsdException w:name="annotation reference" w:semiHidden="1" w:unhideWhenUsed="1"/>
+    <w:lsdException w:name="line number" w:semiHidden="1" w:unhideWhenUsed="1"/>
+    <w:lsdException w:name="page number" w:semiHidden="1" w:unhideWhenUsed="1"/>
+    <w:lsdException w:name="endnote reference" w:semiHidden="1" w:unhideWhenUsed="1"/>
+    <w:lsdException w:name="endnote text" w:semiHidden="1" w:unhideWhenUsed="1"/>
+    <w:lsdException w:name="table of authorities" w:semiHidden="1" w:unhideWhenUsed="1"/>
+    <w:lsdException w:name="macro" w:semiHidden="1" w:unhideWhenUsed="1"/>
+    <w:lsdException w:name="toa heading" w:semiHidden="1" w:unhideWhenUsed="1"/>
+    <w:lsdException w:name="List" w:semiHidden="1" w:unhideWhenUsed="1"/>
+    <w:lsdException w:name="List Bullet" w:semiHidden="1" w:unhideWhenUsed="1"/>
+    <w:lsdException w:name="List Number" w:semiHidden="1" w:unhideWhenUsed="1"/>
+    <w:lsdException w:name="List 2" w:semiHidden="1" w:unhideWhenUsed="1"/>
+    <w:lsdException w:name="List 3" w:semiHidden="1" w:unhideWhenUsed="1"/>
+    <w:lsdException w:name="List 4" w:semiHidden="1" w:unhideWhenUsed="1"/>
+    <w:lsdException w:name="List 5" w:semiHidden="1" w:unhideWhenUsed="1"/>
+    <w:lsdException w:name="List Bullet 2" w:semiHidden="1" w:unhideWhenUsed="1"/>
+    <w:lsdException w:name="List Bullet 3" w:semiHidden="1" w:unhideWhenUsed="1"/>
+    <w:lsdException w:name="List Bullet 4" w:semiHidden="1" w:unhideWhenUsed="1"/>
+    <w:lsdException w:name="List Bullet 5" w:semiHidden="1" w:unhideWhenUsed="1"/>
+    <w:lsdException w:name="List Number 2" w:semiHidden="1" w:unhideWhenUsed="1"/>
+    <w:lsdException w:name="List Number 3" w:semiHidden="1" w:unhideWhenUsed="1"/>
+    <w:lsdException w:name="List Number 4" w:semiHidden="1" w:unhideWhenUsed="1"/>
+    <w:lsdException w:name="List Number 5" w:semiHidden="1" w:unhideWhenUsed="1"/>
+    <w:lsdException w:name="Title" w:uiPriority="10" w:qFormat="1"/>
+    <w:lsdException w:name="Closing" w:semiHidden="1" w:unhideWhenUsed="1"/>
+    <w:lsdException w:name="Signature" w:semiHidden="1" w:unhideWhenUsed="1"/>
+    <w:lsdException w:name="Default Paragraph Font" w:semiHidden="1" w:uiPriority="1" w:unhideWhenUsed="1"/>
+    <w:lsdException w:name="Body Text" w:semiHidden="1" w:unhideWhenUsed="1"/>
+    <w:lsdException w:name="Body Text Indent" w:semiHidden="1" w:unhideWhenUsed="1"/>
+    <w:lsdException w:name="List Continue" w:semiHidden="1" w:unhideWhenUsed="1"/>
+    <w:lsdException w:name="List Continue 2" w:semiHidden="1" w:unhideWhenUsed="1"/>
+    <w:lsdException w:name="List Continue 3" w:semiHidden="1" w:unhideWhenUsed="1"/>
+    <w:lsdException w:name="List Continue 4" w:semiHidden="1" w:unhideWhenUsed="1"/>
+    <w:lsdException w:name="List Continue 5" w:semiHidden="1" w:unhideWhenUsed="1"/>
+    <w:lsdException w:name="Message Header" w:semiHidden="1" w:unhideWhenUsed="1"/>
+    <w:lsdException w:name="Subtitle" w:uiPriority="11" w:qFormat="1"/>
+    <w:lsdException w:name="Salutation" w:semiHidden="1" w:unhideWhenUsed="1"/>
+    <w:lsdException w:name="Date" w:semiHidden="1" w:unhideWhenUsed="1"/>
+    <w:lsdException w:name="Body Text First Indent" w:semiHidden="1" w:unhideWhenUsed="1"/>
+    <w:lsdException w:name="Body Text First Indent 2" w:semiHidden="1" w:unhideWhenUsed="1"/>
+    <w:lsdException w:name="Note Heading" w:semiHidden="1" w:unhideWhenUsed="1"/>
+    <w:lsdException w:name="Body Text 2" w:semiHidden="1" w:unhideWhenUsed="1"/>
+    <w:lsdException w:name="Body Text 3" w:semiHidden="1" w:unhideWhenUsed="1"/>
+    <w:lsdException w:name="Body Text Indent 2" w:semiHidden="1" w:unhideWhenUsed="1"/>
+    <w:lsdException w:name="Body Text Indent 3" w:semiHidden="1" w:unhideWhenUsed="1"/>
+    <w:lsdException w:name="Block Text" w:semiHidden="1" w:unhideWhenUsed="1"/>
+    <w:lsdException w:name="Hyperlink" w:semiHidden="1" w:unhideWhenUsed="1"/>
+    <w:lsdException w:name="FollowedHyperlink" w:semiHidden="1" w:unhideWhenUsed="1"/>
+    <w:lsdException w:name="Strong" w:uiPriority="22" w:qFormat="1"/>
+    <w:lsdException w:name="Emphasis" w:uiPriority="20" w:qFormat="1"/>
+    <w:lsdException w:name="Document Map" w:semiHidden="1" w:unhideWhenUsed="1"/>
+    <w:lsdException w:name="Plain Text" w:semiHidden="1" w:unhideWhenUsed="1"/>
+    <w:lsdException w:name="E-mail Signature" w:semiHidden="1" w:unhideWhenUsed="1"/>
+    <w:lsdException w:name="HTML Top of Form" w:semiHidden="1" w:unhideWhenUsed="1"/>
+    <w:lsdException w:name="HTML Bottom of Form" w:semiHidden="1" w:unhideWhenUsed="1"/>
+    <w:lsdException w:name="Normal (Web)" w:semiHidden="1" w:unhideWhenUsed="1"/>
+    <w:lsdException w:name="HTML Acronym" w:semiHidden="1" w:unhideWhenUsed="1"/>
+    <w:lsdException w:name="HTML Address" w:semiHidden="1" w:unhideWhenUsed="1"/>
+    <w:lsdException w:name="HTML Cite" w:semiHidden="1" w:unhideWhenUsed="1"/>
+    <w:lsdException w:name="HTML Code" w:semiHidden="1" w:unhideWhenUsed="1"/>
+    <w:lsdException w:name="HTML Definition" w:semiHidden="1" w:unhideWhenUsed="1"/>
+    <w:lsdException w:name="HTML Keyboard" w:semiHidden="1" w:unhideWhenUsed="1"/>
+    <w:lsdException w:name="HTML Preformatted" w:semiHidden="1" w:unhideWhenUsed="1"/>
+    <w:lsdException w:name="HTML Sample" w:semiHidden="1" w:unhideWhenUsed="1"/>
+    <w:lsdException w:name="HTML Typewriter" w:semiHidden="1" w:unhideWhenUsed="1"/>
+    <w:lsdException w:name="HTML Variable" w:semiHidden="1" w:unhideWhenUsed="1"/>
+    <w:lsdException w:name="Normal Table" w:semiHidden="1" w:unhideWhenUsed="1"/>
+    <w:lsdException w:name="annotation subject" w:semiHidden="1" w:unhideWhenUsed="1"/>
+    <w:lsdException w:name="No List" w:semiHidden="1" w:unhideWhenUsed="1"/>
+    <w:lsdException w:name="Outline List 1" w:semiHidden="1" w:unhideWhenUsed="1"/>
+    <w:lsdException w:name="Outline List 2" w:semiHidden="1" w:unhideWhenUsed="1"/>
+    <w:lsdException w:name="Outline List 3" w:semiHidden="1" w:unhideWhenUsed="1"/>
+    <w:lsdException w:name="Table Simple 1" w:semiHidden="1" w:unhideWhenUsed="1"/>
+    <w:lsdException w:name="Table Simple 2" w:semiHidden="1" w:unhideWhenUsed="1"/>
+    <w:lsdException w:name="Table Simple 3" w:semiHidden="1" w:unhideWhenUsed="1"/>
+    <w:lsdException w:name="Table Classic 1" w:semiHidden="1" w:unhideWhenUsed="1"/>
+    <w:lsdException w:name="Table Classic 2" w:semiHidden="1" w:unhideWhenUsed="1"/>
+    <w:lsdException w:name="Table Classic 3" w:semiHidden="1" w:unhideWhenUsed="1"/>
+    <w:lsdException w:name="Table Classic 4" w:semiHidden="1" w:unhideWhenUsed="1"/>
+    <w:lsdException w:name="Table Colorful 1" w:semiHidden="1" w:unhideWhenUsed="1"/>
+    <w:lsdException w:name="Table Colorful 2" w:semiHidden="1" w:unhideWhenUsed="1"/>
+    <w:lsdException w:name="Table Colorful 3" w:semiHidden="1" w:unhideWhenUsed="1"/>
+    <w:lsdException w:name="Table Columns 1" w:semiHidden="1" w:unhideWhenUsed="1"/>
+    <w:lsdException w:name="Table Columns 2" w:semiHidden="1" w:unhideWhenUsed="1"/>
+    <w:lsdException w:name="Table Columns 3" w:semiHidden="1" w:unhideWhenUsed="1"/>
+    <w:lsdException w:name="Table Columns 4" w:semiHidden="1" w:unhideWhenUsed="1"/>
+    <w:lsdException w:name="Table Columns 5" w:semiHidden="1" w:unhideWhenUsed="1"/>
+    <w:lsdException w:name="Table Grid 1" w:semiHidden="1" w:unhideWhenUsed="1"/>
+    <w:lsdException w:name="Table Grid 2" w:semiHidden="1" w:unhideWhenUsed="1"/>
+    <w:lsdException w:name="Table Grid 3" w:semiHidden="1" w:unhideWhenUsed="1"/>
+    <w:lsdException w:name="Table Grid 4" w:semiHidden="1" w:unhideWhenUsed="1"/>
+    <w:lsdException w:name="Table Grid 5" w:semiHidden="1" w:unhideWhenUsed="1"/>
+    <w:lsdException w:name="Table Grid 6" w:semiHidden="1" w:unhideWhenUsed="1"/>
+    <w:lsdException w:name="Table Grid 7" w:semiHidden="1" w:unhideWhenUsed="1"/>
+    <w:lsdException w:name="Table Grid 8" w:semiHidden="1" w:unhideWhenUsed="1"/>
+    <w:lsdException w:name="Table List 1" w:semiHidden="1" w:unhideWhenUsed="1"/>
+    <w:lsdException w:name="Table List 2" w:semiHidden="1" w:unhideWhenUsed="1"/>
+    <w:lsdException w:name="Table List 3" w:semiHidden="1" w:unhideWhenUsed="1"/>
+    <w:lsdException w:name="Table List 4" w:semiHidden="1" w:unhideWhenUsed="1"/>
+    <w:lsdException w:name="Table List 5" w:semiHidden="1" w:unhideWhenUsed="1"/>
+    <w:lsdException w:name="Table List 6" w:semiHidden="1" w:unhideWhenUsed="1"/>
+    <w:lsdException w:name="Table List 7" w:semiHidden="1" w:unhideWhenUsed="1"/>
+    <w:lsdException w:name="Table List 8" w:semiHidden="1" w:unhideWhenUsed="1"/>
+    <w:lsdException w:name="Table 3D effects 1" w:semiHidden="1" w:unhideWhenUsed="1"/>
+    <w:lsdException w:name="Table 3D effects 2" w:semiHidden="1" w:unhideWhenUsed="1"/>
+    <w:lsdException w:name="Table 3D effects 3" w:semiHidden="1" w:unhideWhenUsed="1"/>
+    <w:lsdException w:name="Table Contemporary" w:semiHidden="1" w:unhideWhenUsed="1"/>
+    <w:lsdException w:name="Table Elegant" w:semiHidden="1" w:unhideWhenUsed="1"/>
+    <w:lsdException w:name="Table Professional" w:semiHidden="1" w:unhideWhenUsed="1"/>
+    <w:lsdException w:name="Table Subtle 1" w:semiHidden="1" w:unhideWhenUsed="1"/>
+    <w:lsdException w:name="Table Subtle 2" w:semiHidden="1" w:unhideWhenUsed="1"/>
+    <w:lsdException w:name="Table Web 1" w:semiHidden="1" w:unhideWhenUsed="1"/>
+    <w:lsdException w:name="Table Web 2" w:semiHidden="1" w:unhideWhenUsed="1"/>
+    <w:lsdException w:name="Table Web 3" w:semiHidden="1" w:unhideWhenUsed="1"/>
+    <w:lsdException w:name="Balloon Text" w:semiHidden="1" w:unhideWhenUsed="1"/>
+    <w:lsdException w:name="Table Grid" w:uiPriority="59"/>
+    <w:lsdException w:name="Table Theme" w:semiHidden="1" w:unhideWhenUsed="1"/>
+    <w:lsdException w:name="Placeholder Text" w:semiHidden="1"/>
+    <w:lsdException w:name="No Spacing" w:uiPriority="1" w:qFormat="1"/>
+    <w:lsdException w:name="Light Shading" w:uiPriority="60"/>
+    <w:lsdException w:name="Light List" w:uiPriority="61"/>
+    <w:lsdException w:name="Light Grid" w:uiPriority="62"/>
+    <w:lsdException w:name="Medium Shading 1" w:uiPriority="63"/>
+    <w:lsdException w:name="Medium Shading 2" w:uiPriority="64"/>
+    <w:lsdException w:name="Medium List 1" w:uiPriority="65"/>
+    <w:lsdException w:name="Medium List 2" w:uiPriority="66"/>
+    <w:lsdException w:name="Medium Grid 1" w:uiPriority="67"/>
+    <w:lsdException w:name="Medium Grid 2" w:uiPriority="68"/>
+    <w:lsdException w:name="Medium Grid 3" w:uiPriority="69"/>
+    <w:lsdException w:name="Dark List" w:uiPriority="70"/>
+    <w:lsdException w:name="Colorful Shading" w:uiPriority="71"/>
+    <w:lsdException w:name="Colorful List" w:uiPriority="72"/>
+    <w:lsdException w:name="Colorful Grid" w:uiPriority="73"/>
+    <w:lsdException w:name="Light Shading Accent 1" w:uiPriority="60"/>
+    <w:lsdException w:name="Light List Accent 1" w:uiPriority="61"/>
+    <w:lsdException w:name="Light Grid Accent 1" w:uiPriority="62"/>
+    <w:lsdException w:name="Medium Shading 1 Accent 1" w:uiPriority="63"/>
+    <w:lsdException w:name="Medium Shading 2 Accent 1" w:uiPriority="64"/>
+    <w:lsdException w:name="Medium List 1 Accent 1" w:uiPriority="65"/>
+    <w:lsdException w:name="Revision" w:semiHidden="1"/>
+    <w:lsdException w:name="List Paragraph" w:uiPriority="34" w:qFormat="1"/>
+    <w:lsdException w:name="Quote" w:uiPriority="29" w:qFormat="1"/>
+    <w:lsdException w:name="Intense Quote" w:uiPriority="30" w:qFormat="1"/>
+    <w:lsdException w:name="Medium List 2 Accent 1" w:uiPriority="66"/>
+    <w:lsdException w:name="Medium Grid 1 Accent 1" w:uiPriority="67"/>
+    <w:lsdException w:name="Medium Grid 2 Accent 1" w:uiPriority="68"/>
+    <w:lsdException w:name="Medium Grid 3 Accent 1" w:uiPriority="69"/>
+    <w:lsdException w:name="Dark List Accent 1" w:uiPriority="70"/>
+    <w:lsdException w:name="Colorful Shading Accent 1" w:uiPriority="71"/>
+    <w:lsdException w:name="Colorful List Accent 1" w:uiPriority="72"/>
+    <w:lsdException w:name="Colorful Grid Accent 1" w:uiPriority="73"/>
+    <w:lsdException w:name="Light Shading Accent 2" w:uiPriority="60"/>
+    <w:lsdException w:name="Light List Accent 2" w:uiPriority="61"/>
+    <w:lsdException w:name="Light Grid Accent 2" w:uiPriority="62"/>
+    <w:lsdException w:name="Medium Shading 1 Accent 2" w:uiPriority="63"/>
+    <w:lsdException w:name="Medium Shading 2 Accent 2" w:uiPriority="64"/>
+    <w:lsdException w:name="Medium List 1 Accent 2" w:uiPriority="65"/>
+    <w:lsdException w:name="Medium List 2 Accent 2" w:uiPriority="66"/>
+    <w:lsdException w:name="Medium Grid 1 Accent 2" w:uiPriority="67"/>
+    <w:lsdException w:name="Medium Grid 2 Accent 2" w:uiPriority="68"/>
+    <w:lsdException w:name="Medium Grid 3 Accent 2" w:uiPriority="69"/>
+    <w:lsdException w:name="Dark List Accent 2" w:uiPriority="70"/>
+    <w:lsdException w:name="Colorful Shading Accent 2" w:uiPriority="71"/>
+    <w:lsdException w:name="Colorful List Accent 2" w:uiPriority="72"/>
+    <w:lsdException w:name="Colorful Grid Accent 2" w:uiPriority="73"/>
+    <w:lsdException w:name="Light Shading Accent 3" w:uiPriority="60"/>
+    <w:lsdException w:name="Light List Accent 3" w:uiPriority="61"/>
+    <w:lsdException w:name="Light Grid Accent 3" w:uiPriority="62"/>
+    <w:lsdException w:name="Medium Shading 1 Accent 3" w:uiPriority="63"/>
+    <w:lsdException w:name="Medium Shading 2 Accent 3" w:uiPriority="64"/>
+    <w:lsdException w:name="Medium List 1 Accent 3" w:uiPriority="65"/>
+    <w:lsdException w:name="Medium List 2 Accent 3" w:uiPriority="66"/>
+    <w:lsdException w:name="Medium Grid 1 Accent 3" w:uiPriority="67"/>
+    <w:lsdException w:name="Medium Grid 2 Accent 3" w:uiPriority="68"/>
+    <w:lsdException w:name="Medium Grid 3 Accent 3" w:uiPriority="69"/>
+    <w:lsdException w:name="Dark List Accent 3" w:uiPriority="70"/>
+    <w:lsdException w:name="Colorful Shading Accent 3" w:uiPriority="71"/>
+    <w:lsdException w:name="Colorful List Accent 3" w:uiPriority="72"/>
+    <w:lsdException w:name="Colorful Grid Accent 3" w:uiPriority="73"/>
+    <w:lsdException w:name="Light Shading Accent 4" w:uiPriority="60"/>
+    <w:lsdException w:name="Light List Accent 4" w:uiPriority="61"/>
+    <w:lsdException w:name="Light Grid Accent 4" w:uiPriority="62"/>
+    <w:lsdException w:name="Medium Shading 1 Accent 4" w:uiPriority="63"/>
+    <w:lsdException w:name="Medium Shading 2 Accent 4" w:uiPriority="64"/>
+    <w:lsdException w:name="Medium List 1 Accent 4" w:uiPriority="65"/>
+    <w:lsdException w:name="Medium List 2 Accent 4" w:uiPriority="66"/>
+    <w:lsdException w:name="Medium Grid 1 Accent 4" w:uiPriority="67"/>
+    <w:lsdException w:name="Medium Grid 2 Accent 4" w:uiPriority="68"/>
+    <w:lsdException w:name="Medium Grid 3 Accent 4" w:uiPriority="69"/>
+    <w:lsdException w:name="Dark List Accent 4" w:uiPriority="70"/>
+    <w:lsdException w:name="Colorful Shading Accent 4" w:uiPriority="71"/>
+    <w:lsdException w:name="Colorful List Accent 4" w:uiPriority="72"/>
+    <w:lsdException w:name="Colorful Grid Accent 4" w:uiPriority="73"/>
+    <w:lsdException w:name="Light Shading Accent 5" w:uiPriority="60"/>
+    <w:lsdException w:name="Light List Accent 5" w:uiPriority="61"/>
+    <w:lsdException w:name="Light Grid Accent 5" w:uiPriority="62"/>
+    <w:lsdException w:name="Medium Shading 1 Accent 5" w:uiPriority="63"/>
+    <w:lsdException w:name="Medium Shading 2 Accent 5" w:uiPriority="64"/>
+    <w:lsdException w:name="Medium List 1 Accent 5" w:uiPriority="65"/>
+    <w:lsdException w:name="Medium List 2 Accent 5" w:uiPriority="66"/>
+    <w:lsdException w:name="Medium Grid 1 Accent 5" w:uiPriority="67"/>
+    <w:lsdException w:name="Medium Grid 2 Accent 5" w:uiPriority="68"/>
+    <w:lsdException w:name="Medium Grid 3 Accent 5" w:uiPriority="69"/>
+    <w:lsdException w:name="Dark List Accent 5" w:uiPriority="70"/>
+    <w:lsdException w:name="Colorful Shading Accent 5" w:uiPriority="71"/>
+    <w:lsdException w:name="Colorful List Accent 5" w:uiPriority="72"/>
+    <w:lsdException w:name="Colorful Grid Accent 5" w:uiPriority="73"/>
+    <w:lsdException w:name="Light Shading Accent 6" w:uiPriority="60"/>
+    <w:lsdException w:name="Light List Accent 6" w:uiPriority="61"/>
+    <w:lsdException w:name="Light Grid Accent 6" w:uiPriority="62"/>
+    <w:lsdException w:name="Medium Shading 1 Accent 6" w:uiPriority="63"/>
+    <w:lsdException w:name="Medium Shading 2 Accent 6" w:uiPriority="64"/>
+    <w:lsdException w:name="Medium List 1 Accent 6" w:uiPriority="65"/>
+    <w:lsdException w:name="Medium List 2 Accent 6" w:uiPriority="66"/>
+    <w:lsdException w:name="Medium Grid 1 Accent 6" w:uiPriority="67"/>
+    <w:lsdException w:name="Medium Grid 2 Accent 6" w:uiPriority="68"/>
+    <w:lsdException w:name="Medium Grid 3 Accent 6" w:uiPriority="69"/>
+    <w:lsdException w:name="Dark List Accent 6" w:uiPriority="70"/>
+    <w:lsdException w:name="Colorful Shading Accent 6" w:uiPriority="71"/>
+    <w:lsdException w:name="Colorful List Accent 6" w:uiPriority="72"/>
+    <w:lsdException w:name="Colorful Grid Accent 6" w:uiPriority="73"/>
+    <w:lsdException w:name="Subtle Emphasis" w:uiPriority="19" w:qFormat="1"/>
+    <w:lsdException w:name="Intense Emphasis" w:uiPriority="21" w:qFormat="1"/>
+    <w:lsdException w:name="Subtle Reference" w:uiPriority="31" w:qFormat="1"/>
+    <w:lsdException w:name="Intense Reference" w:uiPriority="32" w:qFormat="1"/>
+    <w:lsdException w:name="Book Title" w:uiPriority="33" w:qFormat="1"/>
+    <w:lsdException w:name="Bibliography" w:semiHidden="1" w:uiPriority="37" w:unhideWhenUsed="1"/>
+    <w:lsdException w:name="TOC Heading" w:semiHidden="1" w:uiPriority="39" w:unhideWhenUsed="1" w:qFormat="1"/>
+    <w:lsdException w:name="Plain Table 1" w:uiPriority="41"/>
+    <w:lsdException w:name="Plain Table 2" w:uiPriority="42"/>
+    <w:lsdException w:name="Plain Table 3" w:uiPriority="43"/>
+    <w:lsdException w:name="Plain Table 4" w:uiPriority="44"/>
+    <w:lsdException w:name="Plain Table 5" w:uiPriority="45"/>
+    <w:lsdException w:name="Grid Table Light" w:uiPriority="40"/>
+    <w:lsdException w:name="Grid Table 1 Light" w:uiPriority="46"/>
+    <w:lsdException w:name="Grid Table 2" w:uiPriority="47"/>
+    <w:lsdException w:name="Grid Table 3" w:uiPriority="48"/>
+    <w:lsdException w:name="Grid Table 4" w:uiPriority="49"/>
+    <w:lsdException w:name="Grid Table 5 Dark" w:uiPriority="50"/>
+    <w:lsdException w:name="Grid Table 6 Colorful" w:uiPriority="51"/>
+    <w:lsdException w:name="Grid Table 7 Colorful" w:uiPriority="52"/>
+    <w:lsdException w:name="Grid Table 1 Light Accent 1" w:uiPriority="46"/>
+    <w:lsdException w:name="Grid Table 2 Accent 1" w:uiPriority="47"/>
+    <w:lsdException w:name="Grid Table 3 Accent 1" w:uiPriority="48"/>
+    <w:lsdException w:name="Grid Table 4 Accent 1" w:uiPriority="49"/>
+    <w:lsdException w:name="Grid Table 5 Dark Accent 1" w:uiPriority="50"/>
+    <w:lsdException w:name="Grid Table 6 Colorful Accent 1" w:uiPriority="51"/>
+    <w:lsdException w:name="Grid Table 7 Colorful Accent 1" w:uiPriority="52"/>
+    <w:lsdException w:name="Grid Table 1 Light Accent 2" w:uiPriority="46"/>
+    <w:lsdException w:name="Grid Table 2 Accent 2" w:uiPriority="47"/>
+    <w:lsdException w:name="Grid Table 3 Accent 2" w:uiPriority="48"/>
+    <w:lsdException w:name="Grid Table 4 Accent 2" w:uiPriority="49"/>
+    <w:lsdException w:name="Grid Table 5 Dark Accent 2" w:uiPriority="50"/>
+    <w:lsdException w:name="Grid Table 6 Colorful Accent 2" w:uiPriority="51"/>
+    <w:lsdException w:name="Grid Table 7 Colorful Accent 2" w:uiPriority="52"/>
+    <w:lsdException w:name="Grid Table 1 Light Accent 3" w:uiPriority="46"/>
+    <w:lsdException w:name="Grid Table 2 Accent 3" w:uiPriority="47"/>
+    <w:lsdException w:name="Grid Table 3 Accent 3" w:uiPriority="48"/>
+    <w:lsdException w:name="Grid Table 4 Accent 3" w:uiPriority="49"/>
+    <w:lsdException w:name="Grid Table 5 Dark Accent 3" w:uiPriority="50"/>
+    <w:lsdException w:name="Grid Table 6 Colorful Accent 3" w:uiPriority="51"/>
+    <w:lsdException w:name="Grid Table 7 Colorful Accent 3" w:uiPriority="52"/>
+    <w:lsdException w:name="Grid Table 1 Light Accent 4" w:uiPriority="46"/>
+    <w:lsdException w:name="Grid Table 2 Accent 4" w:uiPriority="47"/>
+    <w:lsdException w:name="Grid Table 3 Accent 4" w:uiPriority="48"/>
+    <w:lsdException w:name="Grid Table 4 Accent 4" w:uiPriority="49"/>
+    <w:lsdException w:name="Grid Table 5 Dark Accent 4" w:uiPriority="50"/>
+    <w:lsdException w:name="Grid Table 6 Colorful Accent 4" w:uiPriority="51"/>
+    <w:lsdException w:name="Grid Table 7 Colorful Accent 4" w:uiPriority="52"/>
+    <w:lsdException w:name="Grid Table 1 Light Accent 5" w:uiPriority="46"/>
+    <w:lsdException w:name="Grid Table 2 Accent 5" w:uiPriority="47"/>
+    <w:lsdException w:name="Grid Table 3 Accent 5" w:uiPriority="48"/>
+    <w:lsdException w:name="Grid Table 4 Accent 5" w:uiPriority="49"/>
+    <w:lsdException w:name="Grid Table 5 Dark Accent 5" w:uiPriority="50"/>
+    <w:lsdException w:name="Grid Table 6 Colorful Accent 5" w:uiPriority="51"/>
+    <w:lsdException w:name="Grid Table 7 Colorful Accent 5" w:uiPriority="52"/>
+    <w:lsdException w:name="Grid Table 1 Light Accent 6" w:uiPriority="46"/>
+    <w:lsdException w:name="Grid Table 2 Accent 6" w:uiPriority="47"/>
+    <w:lsdException w:name="Grid Table 3 Accent 6" w:uiPriority="48"/>
+    <w:lsdException w:name="Grid Table 4 Accent 6" w:uiPriority="49"/>
+    <w:lsdException w:name="Grid Table 5 Dark Accent 6" w:uiPriority="50"/>
+    <w:lsdException w:name="Grid Table 6 Colorful Accent 6" w:uiPriority="51"/>
+    <w:lsdException w:name="Grid Table 7 Colorful Accent 6" w:uiPriority="52"/>
+    <w:lsdException w:name="List Table 1 Light" w:uiPriority="46"/>
+    <w:lsdException w:name="List Table 2" w:uiPriority="47"/>
+    <w:lsdException w:name="List Table 3" w:uiPriority="48"/>
+    <w:lsdException w:name="List Table 4" w:uiPriority="49"/>
+    <w:lsdException w:name="List Table 5 Dark" w:uiPriority="50"/>
+    <w:lsdException w:name="List Table 6 Colorful" w:uiPriority="51"/>
+    <w:lsdException w:name="List Table 7 Colorful" w:uiPriority="52"/>
+    <w:lsdException w:name="List Table 1 Light Accent 1" w:uiPriority="46"/>
+    <w:lsdException w:name="List Table 2 Accent 1" w:uiPriority="47"/>
+    <w:lsdException w:name="List Table 3 Accent 1" w:uiPriority="48"/>
+    <w:lsdException w:name="List Table 4 Accent 1" w:uiPriority="49"/>
+    <w:lsdException w:name="List Table 5 Dark Accent 1" w:uiPriority="50"/>
+    <w:lsdException w:name="List Table 6 Colorful Accent 1" w:uiPriority="51"/>
+    <w:lsdException w:name="List Table 7 Colorful Accent 1" w:uiPriority="52"/>
+    <w:lsdException w:name="List Table 1 Light Accent 2" w:uiPriority="46"/>
+    <w:lsdException w:name="List Table 2 Accent 2" w:uiPriority="47"/>
+    <w:lsdException w:name="List Table 3 Accent 2" w:uiPriority="48"/>
+    <w:lsdException w:name="List Table 4 Accent 2" w:uiPriority="49"/>
+    <w:lsdException w:name="List Table 5 Dark Accent 2" w:uiPriority="50"/>
+    <w:lsdException w:name="List Table 6 Colorful Accent 2" w:uiPriority="51"/>
+    <w:lsdException w:name="List Table 7 Colorful Accent 2" w:uiPriority="52"/>
+    <w:lsdException w:name="List Table 1 Light Accent 3" w:uiPriority="46"/>
+    <w:lsdException w:name="List Table 2 Accent 3" w:uiPriority="47"/>
+    <w:lsdException w:name="List Table 3 Accent 3" w:uiPriority="48"/>
+    <w:lsdException w:name="List Table 4 Accent 3" w:uiPriority="49"/>
+    <w:lsdException w:name="List Table 5 Dark Accent 3" w:uiPriority="50"/>
+    <w:lsdException w:name="List Table 6 Colorful Accent 3" w:uiPriority="51"/>
+    <w:lsdException w:name="List Table 7 Colorful Accent 3" w:uiPriority="52"/>
+    <w:lsdException w:name="List Table 1 Light Accent 4" w:uiPriority="46"/>
+    <w:lsdException w:name="List Table 2 Accent 4" w:uiPriority="47"/>
+    <w:lsdException w:name="List Table 3 Accent 4" w:uiPriority="48"/>
+    <w:lsdException w:name="List Table 4 Accent 4" w:uiPriority="49"/>
+    <w:lsdException w:name="List Table 5 Dark Accent 4" w:uiPriority="50"/>
+    <w:lsdException w:name="List Table 6 Colorful Accent 4" w:uiPriority="51"/>
+    <w:lsdException w:name="List Table 7 Colorful Accent 4" w:uiPriority="52"/>
+    <w:lsdException w:name="List Table 1 Light Accent 5" w:uiPriority="46"/>
+    <w:lsdException w:name="List Table 2 Accent 5" w:uiPriority="47"/>
+    <w:lsdException w:name="List Table 3 Accent 5" w:uiPriority="48"/>
+    <w:lsdException w:name="List Table 4 Accent 5" w:uiPriority="49"/>
+    <w:lsdException w:name="List Table 5 Dark Accent 5" w:uiPriority="50"/>
+    <w:lsdException w:name="List Table 6 Colorful Accent 5" w:uiPriority="51"/>
+    <w:lsdException w:name="List Table 7 Colorful Accent 5" w:uiPriority="52"/>
+    <w:lsdException w:name="List Table 1 Light Accent 6" w:uiPriority="46"/>
+    <w:lsdException w:name="List Table 2 Accent 6" w:uiPriority="47"/>
+    <w:lsdException w:name="List Table 3 Accent 6" w:uiPriority="48"/>
+    <w:lsdException w:name="List Table 4 Accent 6" w:uiPriority="49"/>
+    <w:lsdException w:name="List Table 5 Dark Accent 6" w:uiPriority="50"/>
+    <w:lsdException w:name="List Table 6 Colorful Accent 6" w:uiPriority="51"/>
+    <w:lsdException w:name="List Table 7 Colorful Accent 6" w:uiPriority="52"/>
   </w:latentStyles>
   <w:style w:type="paragraph" w:default="1" w:styleId="Normal">
     <w:name w:val="Normal"/>
@@ -7553,7 +7203,7 @@
 </file>
 
 <file path=customXml/itemProps2.xml><?xml version="1.0" encoding="utf-8"?>
-<ds:datastoreItem xmlns:ds="http://schemas.openxmlformats.org/officeDocument/2006/customXml" ds:itemID="{ADF14F5F-CEA6-4B70-ACA5-2788B52AEA06}">
+<ds:datastoreItem xmlns:ds="http://schemas.openxmlformats.org/officeDocument/2006/customXml" ds:itemID="{9313F1D2-E77B-4418-9258-281691831A36}">
   <ds:schemaRefs>
     <ds:schemaRef ds:uri="http://schemas.openxmlformats.org/officeDocument/2006/bibliography"/>
   </ds:schemaRefs>

</xml_diff>